<commit_message>
Start rewriting Skills & Skill Tests
</commit_message>
<xml_diff>
--- a/10. Worldly Possesions.docx
+++ b/10. Worldly Possesions.docx
@@ -1,6 +1,6 @@
 
 <file path=word/document.xml><?xml version="1.0" encoding="utf-8"?>
-<w:document xmlns:wpc="http://schemas.microsoft.com/office/word/2010/wordprocessingCanvas" xmlns:cx="http://schemas.microsoft.com/office/drawing/2014/chartex" xmlns:cx1="http://schemas.microsoft.com/office/drawing/2015/9/8/chartex" xmlns:cx2="http://schemas.microsoft.com/office/drawing/2015/10/21/chartex" xmlns:cx3="http://schemas.microsoft.com/office/drawing/2016/5/9/chartex" xmlns:cx4="http://schemas.microsoft.com/office/drawing/2016/5/10/chartex" xmlns:cx5="http://schemas.microsoft.com/office/drawing/2016/5/11/chartex" xmlns:cx6="http://schemas.microsoft.com/office/drawing/2016/5/12/chartex" xmlns:cx7="http://schemas.microsoft.com/office/drawing/2016/5/13/chartex" xmlns:cx8="http://schemas.microsoft.com/office/drawing/2016/5/14/chartex" xmlns:mc="http://schemas.openxmlformats.org/markup-compatibility/2006" xmlns:aink="http://schemas.microsoft.com/office/drawing/2016/ink" xmlns:am3d="http://schemas.microsoft.com/office/drawing/2017/model3d" xmlns:o="urn:schemas-microsoft-com:office:office" xmlns:r="http://schemas.openxmlformats.org/officeDocument/2006/relationships" xmlns:m="http://schemas.openxmlformats.org/officeDocument/2006/math" xmlns:v="urn:schemas-microsoft-com:vml" xmlns:wp14="http://schemas.microsoft.com/office/word/2010/wordprocessingDrawing" xmlns:wp="http://schemas.openxmlformats.org/drawingml/2006/wordprocessingDrawing" xmlns:w10="urn:schemas-microsoft-com:office:word" xmlns:w="http://schemas.openxmlformats.org/wordprocessingml/2006/main" xmlns:w14="http://schemas.microsoft.com/office/word/2010/wordml" xmlns:w15="http://schemas.microsoft.com/office/word/2012/wordml" xmlns:w16cid="http://schemas.microsoft.com/office/word/2016/wordml/cid" xmlns:w16se="http://schemas.microsoft.com/office/word/2015/wordml/symex" xmlns:wpg="http://schemas.microsoft.com/office/word/2010/wordprocessingGroup" xmlns:wpi="http://schemas.microsoft.com/office/word/2010/wordprocessingInk" xmlns:wne="http://schemas.microsoft.com/office/word/2006/wordml" xmlns:wps="http://schemas.microsoft.com/office/word/2010/wordprocessingShape" mc:Ignorable="w14 w15 w16se w16cid wp14">
+<w:document xmlns:wpc="http://schemas.microsoft.com/office/word/2010/wordprocessingCanvas" xmlns:cx="http://schemas.microsoft.com/office/drawing/2014/chartex" xmlns:cx1="http://schemas.microsoft.com/office/drawing/2015/9/8/chartex" xmlns:cx2="http://schemas.microsoft.com/office/drawing/2015/10/21/chartex" xmlns:cx3="http://schemas.microsoft.com/office/drawing/2016/5/9/chartex" xmlns:cx4="http://schemas.microsoft.com/office/drawing/2016/5/10/chartex" xmlns:cx5="http://schemas.microsoft.com/office/drawing/2016/5/11/chartex" xmlns:cx6="http://schemas.microsoft.com/office/drawing/2016/5/12/chartex" xmlns:cx7="http://schemas.microsoft.com/office/drawing/2016/5/13/chartex" xmlns:cx8="http://schemas.microsoft.com/office/drawing/2016/5/14/chartex" xmlns:mc="http://schemas.openxmlformats.org/markup-compatibility/2006" xmlns:aink="http://schemas.microsoft.com/office/drawing/2016/ink" xmlns:am3d="http://schemas.microsoft.com/office/drawing/2017/model3d" xmlns:o="urn:schemas-microsoft-com:office:office" xmlns:r="http://schemas.openxmlformats.org/officeDocument/2006/relationships" xmlns:m="http://schemas.openxmlformats.org/officeDocument/2006/math" xmlns:v="urn:schemas-microsoft-com:vml" xmlns:wp14="http://schemas.microsoft.com/office/word/2010/wordprocessingDrawing" xmlns:wp="http://schemas.openxmlformats.org/drawingml/2006/wordprocessingDrawing" xmlns:w10="urn:schemas-microsoft-com:office:word" xmlns:w="http://schemas.openxmlformats.org/wordprocessingml/2006/main" xmlns:w14="http://schemas.microsoft.com/office/word/2010/wordml" xmlns:w15="http://schemas.microsoft.com/office/word/2012/wordml" xmlns:w16cex="http://schemas.microsoft.com/office/word/2018/wordml/cex" xmlns:w16cid="http://schemas.microsoft.com/office/word/2016/wordml/cid" xmlns:w16="http://schemas.microsoft.com/office/word/2018/wordml" xmlns:w16se="http://schemas.microsoft.com/office/word/2015/wordml/symex" xmlns:wpg="http://schemas.microsoft.com/office/word/2010/wordprocessingGroup" xmlns:wpi="http://schemas.microsoft.com/office/word/2010/wordprocessingInk" xmlns:wne="http://schemas.microsoft.com/office/word/2006/wordml" xmlns:wps="http://schemas.microsoft.com/office/word/2010/wordprocessingShape" mc:Ignorable="w14 w15 w16se w16cid w16 w16cex wp14">
   <w:background w:color="FFFFFF" w:themeColor="background1"/>
   <w:body>
     <w:p>
@@ -26,32 +26,62 @@
     <w:p>
       <w:pPr>
         <w:jc w:val="both"/>
-      </w:pPr>
-      <w:r>
+        <w:rPr>
+          <w:color w:val="FF0000"/>
+        </w:rPr>
+      </w:pPr>
+      <w:r>
+        <w:rPr>
+          <w:color w:val="FF0000"/>
+        </w:rPr>
         <w:t>&lt;</w:t>
       </w:r>
       <w:r>
+        <w:rPr>
+          <w:color w:val="FF0000"/>
+        </w:rPr>
         <w:t>Combat equipment</w:t>
       </w:r>
       <w:r>
+        <w:rPr>
+          <w:color w:val="FF0000"/>
+        </w:rPr>
         <w:t xml:space="preserve"> (weapons and armour)</w:t>
       </w:r>
       <w:r>
+        <w:rPr>
+          <w:color w:val="FF0000"/>
+        </w:rPr>
         <w:t>, noncombat</w:t>
       </w:r>
       <w:r>
+        <w:rPr>
+          <w:color w:val="FF0000"/>
+        </w:rPr>
         <w:t xml:space="preserve"> (adventuring and s</w:t>
       </w:r>
       <w:r>
+        <w:rPr>
+          <w:color w:val="FF0000"/>
+        </w:rPr>
         <w:t>t</w:t>
       </w:r>
       <w:r>
+        <w:rPr>
+          <w:color w:val="FF0000"/>
+        </w:rPr>
         <w:t>uff)</w:t>
       </w:r>
       <w:r>
+        <w:rPr>
+          <w:color w:val="FF0000"/>
+        </w:rPr>
         <w:t xml:space="preserve"> equipment, encumbrance, inventory management etc.</w:t>
       </w:r>
       <w:r>
+        <w:rPr>
+          <w:color w:val="FF0000"/>
+        </w:rPr>
         <w:t>&gt;</w:t>
       </w:r>
     </w:p>
@@ -59,17 +89,20 @@
       <w:pPr>
         <w:pStyle w:val="Title"/>
         <w:rPr>
+          <w:color w:val="FF0000"/>
           <w:szCs w:val="28"/>
         </w:rPr>
       </w:pPr>
       <w:r>
         <w:rPr>
+          <w:color w:val="FF0000"/>
           <w:szCs w:val="28"/>
         </w:rPr>
         <w:t>Subtitle</w:t>
       </w:r>
       <w:r>
         <w:rPr>
+          <w:color w:val="FF0000"/>
           <w:szCs w:val="28"/>
         </w:rPr>
         <w:t>:</w:t>
@@ -85,10 +118,146 @@
     </w:p>
     <w:p>
       <w:pPr>
+        <w:spacing w:after="80"/>
         <w:jc w:val="both"/>
       </w:pPr>
       <w:r>
         <w:t>These categories are:</w:t>
+      </w:r>
+    </w:p>
+    <w:p>
+      <w:pPr>
+        <w:pStyle w:val="ListParagraph"/>
+        <w:numPr>
+          <w:ilvl w:val="0"/>
+          <w:numId w:val="44"/>
+        </w:numPr>
+        <w:spacing w:after="80"/>
+        <w:ind w:left="426" w:hanging="284"/>
+        <w:contextualSpacing w:val="0"/>
+        <w:jc w:val="both"/>
+      </w:pPr>
+      <w:r>
+        <w:rPr>
+          <w:b/>
+          <w:bCs/>
+        </w:rPr>
+        <w:t>Tiny:</w:t>
+      </w:r>
+      <w:r>
+        <w:t xml:space="preserve"> Items of negligible size and weight (no Bulk value).</w:t>
+      </w:r>
+      <w:r>
+        <w:t xml:space="preserve"> Usually we take it that they are carried in pockets, and sometimes as jewellery.</w:t>
+      </w:r>
+    </w:p>
+    <w:p>
+      <w:pPr>
+        <w:pStyle w:val="ListParagraph"/>
+        <w:numPr>
+          <w:ilvl w:val="0"/>
+          <w:numId w:val="44"/>
+        </w:numPr>
+        <w:spacing w:after="80"/>
+        <w:ind w:left="426" w:hanging="284"/>
+        <w:contextualSpacing w:val="0"/>
+        <w:jc w:val="both"/>
+      </w:pPr>
+      <w:r>
+        <w:rPr>
+          <w:b/>
+          <w:bCs/>
+        </w:rPr>
+        <w:t>Small:</w:t>
+      </w:r>
+      <w:r>
+        <w:t xml:space="preserve"> </w:t>
+      </w:r>
+      <w:r>
+        <w:t xml:space="preserve">Most small items </w:t>
+      </w:r>
+      <w:proofErr w:type="gramStart"/>
+      <w:r>
+        <w:t>don’t</w:t>
+      </w:r>
+      <w:proofErr w:type="gramEnd"/>
+      <w:r>
+        <w:t xml:space="preserve"> have their own </w:t>
+      </w:r>
+      <w:r>
+        <w:t>Bulk value*, but must be carried in some kind of satchel, bag or backpack (which are large items that do have a Bulk value), or in hand.</w:t>
+      </w:r>
+    </w:p>
+    <w:p>
+      <w:pPr>
+        <w:pStyle w:val="ListParagraph"/>
+        <w:numPr>
+          <w:ilvl w:val="0"/>
+          <w:numId w:val="44"/>
+        </w:numPr>
+        <w:spacing w:after="80"/>
+        <w:ind w:left="426" w:hanging="284"/>
+        <w:contextualSpacing w:val="0"/>
+        <w:jc w:val="both"/>
+      </w:pPr>
+      <w:r>
+        <w:rPr>
+          <w:b/>
+          <w:bCs/>
+        </w:rPr>
+        <w:t>Large:</w:t>
+      </w:r>
+      <w:r>
+        <w:t xml:space="preserve"> These are most commonly items like</w:t>
+      </w:r>
+      <w:r>
+        <w:t xml:space="preserve"> </w:t>
+      </w:r>
+      <w:r>
+        <w:t xml:space="preserve">clothing, armour, </w:t>
+      </w:r>
+      <w:proofErr w:type="gramStart"/>
+      <w:r>
+        <w:t>weapons</w:t>
+      </w:r>
+      <w:proofErr w:type="gramEnd"/>
+      <w:r>
+        <w:t xml:space="preserve"> and</w:t>
+      </w:r>
+      <w:r>
+        <w:t xml:space="preserve"> shields</w:t>
+      </w:r>
+      <w:r>
+        <w:t xml:space="preserve"> (their Bulk values are noted next to their specific rules). </w:t>
+      </w:r>
+      <w:proofErr w:type="gramStart"/>
+      <w:r>
+        <w:t>There’s</w:t>
+      </w:r>
+      <w:proofErr w:type="gramEnd"/>
+      <w:r>
+        <w:t xml:space="preserve"> also a special</w:t>
+      </w:r>
+      <w:r>
+        <w:t xml:space="preserve"> kind of large items</w:t>
+      </w:r>
+      <w:r>
+        <w:t xml:space="preserve"> that we call Containers</w:t>
+      </w:r>
+      <w:r>
+        <w:t xml:space="preserve"> </w:t>
+      </w:r>
+      <w:r>
+        <w:t xml:space="preserve">- </w:t>
+      </w:r>
+      <w:r>
+        <w:t>belts, backpacks and the like – which have a certain capacity for storing small</w:t>
+      </w:r>
+      <w:r>
+        <w:t xml:space="preserve"> </w:t>
+      </w:r>
+      <w:r>
+        <w:t>items.</w:t>
       </w:r>
     </w:p>
     <w:p>
@@ -106,79 +275,68 @@
           <w:b/>
           <w:bCs/>
         </w:rPr>
-        <w:t>Tiny:</w:t>
-      </w:r>
-      <w:r>
-        <w:t xml:space="preserve"> Items of negligible size and weight (no Bulk value).</w:t>
-      </w:r>
-      <w:r>
-        <w:t xml:space="preserve"> Usually we take it that they are carried in pockets, and sometimes as jewellery.</w:t>
+        <w:t>Huge:</w:t>
+      </w:r>
+      <w:r>
+        <w:t xml:space="preserve"> These are items that are so large that they are rather </w:t>
+      </w:r>
+      <w:r>
+        <w:rPr>
+          <w:i/>
+          <w:iCs/>
+        </w:rPr>
+        <w:t>moved</w:t>
+      </w:r>
+      <w:r>
+        <w:t xml:space="preserve"> around than really carried – often only pushed or pulled, sometimes even requiring the efforts of multiple people (which can also include some Athletics tests).</w:t>
       </w:r>
     </w:p>
     <w:p>
-      <w:pPr>
-        <w:pStyle w:val="ListParagraph"/>
-        <w:numPr>
-          <w:ilvl w:val="0"/>
-          <w:numId w:val="44"/>
-        </w:numPr>
-        <w:ind w:left="426" w:hanging="284"/>
-        <w:jc w:val="both"/>
-      </w:pPr>
       <w:r>
         <w:rPr>
           <w:b/>
           <w:bCs/>
         </w:rPr>
-        <w:t>Small:</w:t>
-      </w:r>
-      <w:r>
-        <w:t xml:space="preserve"> </w:t>
-      </w:r>
-      <w:bookmarkStart w:id="0" w:name="_GoBack"/>
-      <w:bookmarkEnd w:id="0"/>
-    </w:p>
-    <w:p/>
-    <w:p>
-      <w:r>
-        <w:t xml:space="preserve">Each character has a Bulk Capacity equal to </w:t>
+        <w:t>*</w:t>
+      </w:r>
+      <w:r>
+        <w:rPr>
+          <w:b/>
+          <w:bCs/>
+        </w:rPr>
+        <w:t xml:space="preserve"> -</w:t>
+      </w:r>
+      <w:r>
+        <w:t xml:space="preserve"> Unless an item is exceptionally heavy for its size. Like</w:t>
+      </w:r>
+      <w:r>
+        <w:t>, for example,</w:t>
+      </w:r>
+      <w:r>
+        <w:t xml:space="preserve"> a jar of mercury.</w:t>
       </w:r>
     </w:p>
     <w:p>
       <w:pPr>
-        <w:jc w:val="center"/>
-        <w:rPr>
-          <w:rFonts w:ascii="Consolas" w:hAnsi="Consolas" w:cs="Consolas"/>
-        </w:rPr>
-      </w:pPr>
-      <w:r>
-        <w:rPr>
-          <w:rFonts w:ascii="Consolas" w:hAnsi="Consolas" w:cs="Consolas"/>
-        </w:rPr>
-        <w:t>3 + [MIG]</w:t>
+        <w:pStyle w:val="Subtitle"/>
+      </w:pPr>
+      <w:r>
+        <w:br w:type="column"/>
+      </w:r>
+      <w:r>
+        <w:t>Items’ Places:</w:t>
       </w:r>
     </w:p>
     <w:p>
       <w:pPr>
-        <w:jc w:val="both"/>
-      </w:pPr>
-      <w:r>
-        <w:t>Which</w:t>
-      </w:r>
-      <w:r>
-        <w:t xml:space="preserve"> roughly</w:t>
-      </w:r>
-      <w:r>
-        <w:t xml:space="preserve"> describes how much equipment he can carry before being slowed down by it.</w:t>
-      </w:r>
-    </w:p>
-    <w:p>
-      <w:pPr>
         <w:spacing w:after="80"/>
         <w:jc w:val="both"/>
       </w:pPr>
       <w:r>
-        <w:t>We track 3 types of items:</w:t>
+        <w:t xml:space="preserve">An item’s “place” describes </w:t>
+      </w:r>
+      <w:r>
+        <w:t>where or how you are carrying it. It can be one of the following:</w:t>
       </w:r>
     </w:p>
     <w:p>
@@ -186,7 +344,7 @@
         <w:pStyle w:val="ListParagraph"/>
         <w:numPr>
           <w:ilvl w:val="0"/>
-          <w:numId w:val="42"/>
+          <w:numId w:val="45"/>
         </w:numPr>
         <w:spacing w:after="80"/>
         <w:ind w:left="426" w:hanging="284"/>
@@ -198,19 +356,10 @@
           <w:b/>
           <w:bCs/>
         </w:rPr>
-        <w:t>Large:</w:t>
-      </w:r>
-      <w:r>
-        <w:t xml:space="preserve"> Has a Bulk value (clothing, armour, weapons,</w:t>
-      </w:r>
-      <w:r>
-        <w:t xml:space="preserve"> shields,</w:t>
-      </w:r>
-      <w:r>
-        <w:t xml:space="preserve"> backpack)</w:t>
-      </w:r>
-      <w:r>
-        <w:t>;</w:t>
+        <w:t>In Hand:</w:t>
+      </w:r>
+      <w:r>
+        <w:t xml:space="preserve"> Normally you can carry up to two items, one in each hand, or one larger item in both hands (also depends on the character’s Might). If a character has more than two hands, adjust accordingly. Practice common sense.</w:t>
       </w:r>
     </w:p>
     <w:p>
@@ -218,7 +367,7 @@
         <w:pStyle w:val="ListParagraph"/>
         <w:numPr>
           <w:ilvl w:val="0"/>
-          <w:numId w:val="42"/>
+          <w:numId w:val="45"/>
         </w:numPr>
         <w:spacing w:after="80"/>
         <w:ind w:left="426" w:hanging="284"/>
@@ -230,42 +379,32 @@
           <w:b/>
           <w:bCs/>
         </w:rPr>
-        <w:t>Regular:</w:t>
-      </w:r>
-      <w:r>
-        <w:t xml:space="preserve"> No Bulk value but must be carried in backpack, </w:t>
-      </w:r>
-      <w:r>
-        <w:t>pouch or in hand;</w:t>
-      </w:r>
-    </w:p>
-    <w:p>
-      <w:pPr>
-        <w:pStyle w:val="ListParagraph"/>
-        <w:numPr>
-          <w:ilvl w:val="0"/>
-          <w:numId w:val="42"/>
-        </w:numPr>
-        <w:ind w:left="426" w:hanging="284"/>
-        <w:jc w:val="both"/>
-      </w:pPr>
+        <w:t>O</w:t>
+      </w:r>
       <w:r>
         <w:rPr>
           <w:b/>
           <w:bCs/>
         </w:rPr>
-        <w:t>Small:</w:t>
-      </w:r>
-      <w:r>
-        <w:t xml:space="preserve"> Items of negligible size and weight. Can be assumed to be in bags or pockets.</w:t>
-      </w:r>
-    </w:p>
-    <w:p>
-      <w:pPr>
-        <w:jc w:val="both"/>
-      </w:pPr>
-      <w:r>
-        <w:t>Item place:</w:t>
+        <w:t>n Back</w:t>
+      </w:r>
+      <w:r>
+        <w:rPr>
+          <w:b/>
+          <w:bCs/>
+        </w:rPr>
+        <w:t>:</w:t>
+      </w:r>
+      <w:r>
+        <w:t xml:space="preserve"> One item may be carried on your back, such as a backpack, a </w:t>
+      </w:r>
+      <w:proofErr w:type="gramStart"/>
+      <w:r>
+        <w:t>shield</w:t>
+      </w:r>
+      <w:proofErr w:type="gramEnd"/>
+      <w:r>
+        <w:t xml:space="preserve"> or a large holstered weapon.</w:t>
       </w:r>
     </w:p>
     <w:p>
@@ -275,10 +414,33 @@
           <w:ilvl w:val="0"/>
           <w:numId w:val="43"/>
         </w:numPr>
+        <w:spacing w:after="80"/>
+        <w:ind w:left="426" w:hanging="284"/>
+        <w:contextualSpacing w:val="0"/>
         <w:jc w:val="both"/>
       </w:pPr>
       <w:r>
-        <w:t>[H] in Hand</w:t>
+        <w:rPr>
+          <w:b/>
+          <w:bCs/>
+        </w:rPr>
+        <w:t>Apparel/Armour</w:t>
+      </w:r>
+      <w:r>
+        <w:rPr>
+          <w:b/>
+          <w:bCs/>
+        </w:rPr>
+        <w:t>:</w:t>
+      </w:r>
+      <w:r>
+        <w:t xml:space="preserve"> You may wear a set of regular clothing and a suit of armour over it. You can track helmets, shoes,</w:t>
+      </w:r>
+      <w:r>
+        <w:t xml:space="preserve"> belts,</w:t>
+      </w:r>
+      <w:r>
+        <w:t xml:space="preserve"> cloaks etc. separately. Again, practice common sense.</w:t>
       </w:r>
     </w:p>
     <w:p>
@@ -288,10 +450,20 @@
           <w:ilvl w:val="0"/>
           <w:numId w:val="43"/>
         </w:numPr>
+        <w:spacing w:after="80"/>
+        <w:ind w:left="426" w:hanging="284"/>
+        <w:contextualSpacing w:val="0"/>
         <w:jc w:val="both"/>
       </w:pPr>
       <w:r>
-        <w:t>[B] on Back</w:t>
+        <w:rPr>
+          <w:b/>
+          <w:bCs/>
+        </w:rPr>
+        <w:t>In a Container:</w:t>
+      </w:r>
+      <w:r>
+        <w:t xml:space="preserve"> As stated before, multiple small items can be carried in various larger Container items (their capacities will be noted in appropriate places).</w:t>
       </w:r>
     </w:p>
     <w:p>
@@ -301,27 +473,368 @@
           <w:ilvl w:val="0"/>
           <w:numId w:val="43"/>
         </w:numPr>
+        <w:ind w:left="426" w:hanging="284"/>
         <w:jc w:val="both"/>
       </w:pPr>
       <w:r>
-        <w:t>[A] Apparel/Armour</w:t>
+        <w:rPr>
+          <w:b/>
+          <w:bCs/>
+        </w:rPr>
+        <w:t xml:space="preserve">Quick </w:t>
+      </w:r>
+      <w:r>
+        <w:rPr>
+          <w:b/>
+          <w:bCs/>
+        </w:rPr>
+        <w:t>S</w:t>
+      </w:r>
+      <w:r>
+        <w:rPr>
+          <w:b/>
+          <w:bCs/>
+        </w:rPr>
+        <w:t>lot</w:t>
+      </w:r>
+      <w:r>
+        <w:rPr>
+          <w:b/>
+          <w:bCs/>
+        </w:rPr>
+        <w:t>:</w:t>
+      </w:r>
+      <w:r>
+        <w:t xml:space="preserve"> </w:t>
+      </w:r>
+      <w:r>
+        <w:t>Characters have a limited number of special slots called Quick Slots where they can put small and tiny items to be easily and quickly accessible. By default, each character has one Quick Slot, but some items, most notably belts, grant more.</w:t>
       </w:r>
     </w:p>
     <w:p>
       <w:pPr>
-        <w:pStyle w:val="ListParagraph"/>
-        <w:numPr>
-          <w:ilvl w:val="0"/>
-          <w:numId w:val="43"/>
-        </w:numPr>
+        <w:pStyle w:val="Heading3"/>
+      </w:pPr>
+      <w:r>
+        <w:t>In Sequences:</w:t>
+      </w:r>
+    </w:p>
+    <w:p>
+      <w:pPr>
         <w:jc w:val="both"/>
       </w:pPr>
       <w:r>
-        <w:t>[Q] Quick slot</w:t>
-      </w:r>
+        <w:t>Items held in Quick Slots can be accessed as a free action, provided you have a free hand.</w:t>
+      </w:r>
+    </w:p>
+    <w:p>
+      <w:pPr>
+        <w:jc w:val="both"/>
+      </w:pPr>
+      <w:r>
+        <w:t xml:space="preserve">It takes one standard </w:t>
+      </w:r>
+      <w:proofErr w:type="gramStart"/>
+      <w:r>
+        <w:t>actions</w:t>
+      </w:r>
+      <w:proofErr w:type="gramEnd"/>
+      <w:r>
+        <w:t xml:space="preserve"> to grab an item held in a Container; or three if that container is a backpack (or equivalent).</w:t>
+      </w:r>
+    </w:p>
+    <w:p>
+      <w:pPr>
+        <w:rPr>
+          <w:color w:val="FF0000"/>
+        </w:rPr>
+      </w:pPr>
+      <w:r>
+        <w:rPr>
+          <w:color w:val="FF0000"/>
+        </w:rPr>
+        <w:t>Perk to ignore up to 2 ETF for attacking purposes</w:t>
+      </w:r>
+    </w:p>
+    <w:p>
+      <w:pPr>
+        <w:pStyle w:val="Subtitle"/>
+      </w:pPr>
+      <w:r>
+        <w:br w:type="column"/>
+      </w:r>
+      <w:r>
+        <w:lastRenderedPageBreak/>
+        <w:t>Load Levels:</w:t>
+      </w:r>
+    </w:p>
+    <w:p>
+      <w:pPr>
+        <w:jc w:val="both"/>
+      </w:pPr>
+      <w:r>
+        <w:t>Each character has a Load Level based on his effective Might score and the total bulk of his carried items.</w:t>
+      </w:r>
+    </w:p>
+    <w:tbl>
+      <w:tblPr>
+        <w:tblStyle w:val="TableGrid"/>
+        <w:tblW w:w="0" w:type="auto"/>
+        <w:tblInd w:w="108" w:type="dxa"/>
+        <w:tblLook w:val="04A0" w:firstRow="1" w:lastRow="0" w:firstColumn="1" w:lastColumn="0" w:noHBand="0" w:noVBand="1"/>
+      </w:tblPr>
+      <w:tblGrid>
+        <w:gridCol w:w="1276"/>
+        <w:gridCol w:w="3260"/>
+      </w:tblGrid>
+      <w:tr>
+        <w:tc>
+          <w:tcPr>
+            <w:tcW w:w="1276" w:type="dxa"/>
+          </w:tcPr>
+          <w:p>
+            <w:pPr>
+              <w:jc w:val="both"/>
+              <w:rPr>
+                <w:b/>
+                <w:bCs/>
+              </w:rPr>
+            </w:pPr>
+            <w:r>
+              <w:rPr>
+                <w:b/>
+                <w:bCs/>
+              </w:rPr>
+              <w:t>Load Level</w:t>
+            </w:r>
+          </w:p>
+        </w:tc>
+        <w:tc>
+          <w:tcPr>
+            <w:tcW w:w="3260" w:type="dxa"/>
+          </w:tcPr>
+          <w:p>
+            <w:pPr>
+              <w:jc w:val="both"/>
+              <w:rPr>
+                <w:b/>
+                <w:bCs/>
+              </w:rPr>
+            </w:pPr>
+            <w:r>
+              <w:rPr>
+                <w:b/>
+                <w:bCs/>
+              </w:rPr>
+              <w:t>Max Bulk for this Load Level</w:t>
+            </w:r>
+          </w:p>
+        </w:tc>
+      </w:tr>
+      <w:tr>
+        <w:tc>
+          <w:tcPr>
+            <w:tcW w:w="1276" w:type="dxa"/>
+          </w:tcPr>
+          <w:p>
+            <w:pPr>
+              <w:jc w:val="both"/>
+            </w:pPr>
+            <w:r>
+              <w:t>Light</w:t>
+            </w:r>
+          </w:p>
+        </w:tc>
+        <w:tc>
+          <w:tcPr>
+            <w:tcW w:w="3260" w:type="dxa"/>
+          </w:tcPr>
+          <w:p>
+            <w:pPr>
+              <w:jc w:val="both"/>
+            </w:pPr>
+            <w:r>
+              <w:t>[MIG] × 0.5 (rounded down)</w:t>
+            </w:r>
+          </w:p>
+        </w:tc>
+      </w:tr>
+      <w:tr>
+        <w:tc>
+          <w:tcPr>
+            <w:tcW w:w="1276" w:type="dxa"/>
+          </w:tcPr>
+          <w:p>
+            <w:pPr>
+              <w:jc w:val="both"/>
+            </w:pPr>
+            <w:r>
+              <w:t>Medium</w:t>
+            </w:r>
+          </w:p>
+        </w:tc>
+        <w:tc>
+          <w:tcPr>
+            <w:tcW w:w="3260" w:type="dxa"/>
+          </w:tcPr>
+          <w:p>
+            <w:pPr>
+              <w:jc w:val="both"/>
+            </w:pPr>
+            <w:r>
+              <w:t xml:space="preserve">[MIG] </w:t>
+            </w:r>
+          </w:p>
+        </w:tc>
+      </w:tr>
+      <w:tr>
+        <w:tc>
+          <w:tcPr>
+            <w:tcW w:w="1276" w:type="dxa"/>
+          </w:tcPr>
+          <w:p>
+            <w:pPr>
+              <w:jc w:val="both"/>
+            </w:pPr>
+            <w:r>
+              <w:t xml:space="preserve">Heavy </w:t>
+            </w:r>
+          </w:p>
+        </w:tc>
+        <w:tc>
+          <w:tcPr>
+            <w:tcW w:w="3260" w:type="dxa"/>
+          </w:tcPr>
+          <w:p>
+            <w:pPr>
+              <w:jc w:val="both"/>
+            </w:pPr>
+            <w:r>
+              <w:t>[MIG] × 1.5 (rounded down)</w:t>
+            </w:r>
+          </w:p>
+        </w:tc>
+      </w:tr>
+      <w:tr>
+        <w:tc>
+          <w:tcPr>
+            <w:tcW w:w="1276" w:type="dxa"/>
+          </w:tcPr>
+          <w:p>
+            <w:pPr>
+              <w:jc w:val="both"/>
+            </w:pPr>
+            <w:r>
+              <w:t>Maximum</w:t>
+            </w:r>
+          </w:p>
+        </w:tc>
+        <w:tc>
+          <w:tcPr>
+            <w:tcW w:w="3260" w:type="dxa"/>
+          </w:tcPr>
+          <w:p>
+            <w:pPr>
+              <w:jc w:val="both"/>
+            </w:pPr>
+            <w:r>
+              <w:t>[MIG] × 2</w:t>
+            </w:r>
+          </w:p>
+        </w:tc>
+      </w:tr>
+    </w:tbl>
+    <w:p>
+      <w:pPr>
+        <w:pStyle w:val="Heading3"/>
+      </w:pPr>
+      <w:r>
+        <w:t>Light Load:</w:t>
+      </w:r>
+    </w:p>
+    <w:p>
+      <w:pPr>
+        <w:jc w:val="both"/>
+      </w:pPr>
+      <w:r>
+        <w:t>No negative effects.</w:t>
+      </w:r>
+    </w:p>
+    <w:p>
+      <w:pPr>
+        <w:pStyle w:val="Heading3"/>
+      </w:pPr>
+      <w:r>
+        <w:t>Medium Load:</w:t>
+      </w:r>
+    </w:p>
+    <w:p>
+      <w:pPr>
+        <w:jc w:val="both"/>
+      </w:pPr>
+      <w:r>
+        <w:t>Encumbrance Test Penalty increased by 1.</w:t>
+      </w:r>
+    </w:p>
+    <w:p>
+      <w:pPr>
+        <w:pStyle w:val="Heading3"/>
+      </w:pPr>
+      <w:r>
+        <w:t>Heavy Load:</w:t>
+      </w:r>
+    </w:p>
+    <w:p>
+      <w:pPr>
+        <w:jc w:val="both"/>
+      </w:pPr>
+      <w:r>
+        <w:t xml:space="preserve">Encumbrance Test Penalty increased by </w:t>
+      </w:r>
+      <w:r>
+        <w:t>2 and speed reduced by 1/3.</w:t>
+      </w:r>
+    </w:p>
+    <w:p>
+      <w:pPr>
+        <w:pStyle w:val="Heading3"/>
+      </w:pPr>
+      <w:r>
+        <w:t>Maximum Load:</w:t>
+      </w:r>
+    </w:p>
+    <w:p>
+      <w:pPr>
+        <w:jc w:val="both"/>
+      </w:pPr>
+      <w:r>
+        <w:t xml:space="preserve">Encumbrance Test Penalty increased by </w:t>
+      </w:r>
+      <w:r>
+        <w:t>3</w:t>
+      </w:r>
+      <w:r>
+        <w:t xml:space="preserve"> and speed reduced by </w:t>
+      </w:r>
+      <w:r>
+        <w:t>2</w:t>
+      </w:r>
+      <w:r>
+        <w:t>/3.</w:t>
+      </w:r>
+      <w:r>
+        <w:t xml:space="preserve"> This is the maximum load a character can withstand.</w:t>
+      </w:r>
+    </w:p>
+    <w:p/>
+    <w:p>
+      <w:pPr>
+        <w:jc w:val="both"/>
+      </w:pPr>
     </w:p>
     <w:sectPr>
       <w:footerReference w:type="default" r:id="rId8"/>
+      <w:footerReference w:type="first" r:id="rId9"/>
       <w:type w:val="continuous"/>
       <w:pgSz w:w="12240" w:h="15840"/>
       <w:pgMar w:top="1134" w:right="1418" w:bottom="1418" w:left="1134" w:header="709" w:footer="709" w:gutter="0"/>
@@ -340,7 +853,7 @@
 </file>
 
 <file path=word/endnotes.xml><?xml version="1.0" encoding="utf-8"?>
-<w:endnotes xmlns:wpc="http://schemas.microsoft.com/office/word/2010/wordprocessingCanvas" xmlns:cx="http://schemas.microsoft.com/office/drawing/2014/chartex" xmlns:cx1="http://schemas.microsoft.com/office/drawing/2015/9/8/chartex" xmlns:cx2="http://schemas.microsoft.com/office/drawing/2015/10/21/chartex" xmlns:cx3="http://schemas.microsoft.com/office/drawing/2016/5/9/chartex" xmlns:cx4="http://schemas.microsoft.com/office/drawing/2016/5/10/chartex" xmlns:cx5="http://schemas.microsoft.com/office/drawing/2016/5/11/chartex" xmlns:cx6="http://schemas.microsoft.com/office/drawing/2016/5/12/chartex" xmlns:cx7="http://schemas.microsoft.com/office/drawing/2016/5/13/chartex" xmlns:cx8="http://schemas.microsoft.com/office/drawing/2016/5/14/chartex" xmlns:mc="http://schemas.openxmlformats.org/markup-compatibility/2006" xmlns:aink="http://schemas.microsoft.com/office/drawing/2016/ink" xmlns:am3d="http://schemas.microsoft.com/office/drawing/2017/model3d" xmlns:o="urn:schemas-microsoft-com:office:office" xmlns:r="http://schemas.openxmlformats.org/officeDocument/2006/relationships" xmlns:m="http://schemas.openxmlformats.org/officeDocument/2006/math" xmlns:v="urn:schemas-microsoft-com:vml" xmlns:wp14="http://schemas.microsoft.com/office/word/2010/wordprocessingDrawing" xmlns:wp="http://schemas.openxmlformats.org/drawingml/2006/wordprocessingDrawing" xmlns:w10="urn:schemas-microsoft-com:office:word" xmlns:w="http://schemas.openxmlformats.org/wordprocessingml/2006/main" xmlns:w14="http://schemas.microsoft.com/office/word/2010/wordml" xmlns:w15="http://schemas.microsoft.com/office/word/2012/wordml" xmlns:w16cid="http://schemas.microsoft.com/office/word/2016/wordml/cid" xmlns:w16se="http://schemas.microsoft.com/office/word/2015/wordml/symex" xmlns:wpg="http://schemas.microsoft.com/office/word/2010/wordprocessingGroup" xmlns:wpi="http://schemas.microsoft.com/office/word/2010/wordprocessingInk" xmlns:wne="http://schemas.microsoft.com/office/word/2006/wordml" xmlns:wps="http://schemas.microsoft.com/office/word/2010/wordprocessingShape" mc:Ignorable="w14 w15 w16se w16cid wp14">
+<w:endnotes xmlns:wpc="http://schemas.microsoft.com/office/word/2010/wordprocessingCanvas" xmlns:cx="http://schemas.microsoft.com/office/drawing/2014/chartex" xmlns:cx1="http://schemas.microsoft.com/office/drawing/2015/9/8/chartex" xmlns:cx2="http://schemas.microsoft.com/office/drawing/2015/10/21/chartex" xmlns:cx3="http://schemas.microsoft.com/office/drawing/2016/5/9/chartex" xmlns:cx4="http://schemas.microsoft.com/office/drawing/2016/5/10/chartex" xmlns:cx5="http://schemas.microsoft.com/office/drawing/2016/5/11/chartex" xmlns:cx6="http://schemas.microsoft.com/office/drawing/2016/5/12/chartex" xmlns:cx7="http://schemas.microsoft.com/office/drawing/2016/5/13/chartex" xmlns:cx8="http://schemas.microsoft.com/office/drawing/2016/5/14/chartex" xmlns:mc="http://schemas.openxmlformats.org/markup-compatibility/2006" xmlns:aink="http://schemas.microsoft.com/office/drawing/2016/ink" xmlns:am3d="http://schemas.microsoft.com/office/drawing/2017/model3d" xmlns:o="urn:schemas-microsoft-com:office:office" xmlns:r="http://schemas.openxmlformats.org/officeDocument/2006/relationships" xmlns:m="http://schemas.openxmlformats.org/officeDocument/2006/math" xmlns:v="urn:schemas-microsoft-com:vml" xmlns:wp14="http://schemas.microsoft.com/office/word/2010/wordprocessingDrawing" xmlns:wp="http://schemas.openxmlformats.org/drawingml/2006/wordprocessingDrawing" xmlns:w10="urn:schemas-microsoft-com:office:word" xmlns:w="http://schemas.openxmlformats.org/wordprocessingml/2006/main" xmlns:w14="http://schemas.microsoft.com/office/word/2010/wordml" xmlns:w15="http://schemas.microsoft.com/office/word/2012/wordml" xmlns:w16cex="http://schemas.microsoft.com/office/word/2018/wordml/cex" xmlns:w16cid="http://schemas.microsoft.com/office/word/2016/wordml/cid" xmlns:w16="http://schemas.microsoft.com/office/word/2018/wordml" xmlns:w16se="http://schemas.microsoft.com/office/word/2015/wordml/symex" xmlns:wpg="http://schemas.microsoft.com/office/word/2010/wordprocessingGroup" xmlns:wpi="http://schemas.microsoft.com/office/word/2010/wordprocessingInk" xmlns:wne="http://schemas.microsoft.com/office/word/2006/wordml" xmlns:wps="http://schemas.microsoft.com/office/word/2010/wordprocessingShape" mc:Ignorable="w14 w15 w16se w16cid w16 w16cex wp14">
   <w:endnote w:type="separator" w:id="-1">
     <w:p>
       <w:pPr>
@@ -365,7 +878,7 @@
 </file>
 
 <file path=word/footer1.xml><?xml version="1.0" encoding="utf-8"?>
-<w:ftr xmlns:wpc="http://schemas.microsoft.com/office/word/2010/wordprocessingCanvas" xmlns:cx="http://schemas.microsoft.com/office/drawing/2014/chartex" xmlns:cx1="http://schemas.microsoft.com/office/drawing/2015/9/8/chartex" xmlns:cx2="http://schemas.microsoft.com/office/drawing/2015/10/21/chartex" xmlns:cx3="http://schemas.microsoft.com/office/drawing/2016/5/9/chartex" xmlns:cx4="http://schemas.microsoft.com/office/drawing/2016/5/10/chartex" xmlns:cx5="http://schemas.microsoft.com/office/drawing/2016/5/11/chartex" xmlns:cx6="http://schemas.microsoft.com/office/drawing/2016/5/12/chartex" xmlns:cx7="http://schemas.microsoft.com/office/drawing/2016/5/13/chartex" xmlns:cx8="http://schemas.microsoft.com/office/drawing/2016/5/14/chartex" xmlns:mc="http://schemas.openxmlformats.org/markup-compatibility/2006" xmlns:aink="http://schemas.microsoft.com/office/drawing/2016/ink" xmlns:am3d="http://schemas.microsoft.com/office/drawing/2017/model3d" xmlns:o="urn:schemas-microsoft-com:office:office" xmlns:r="http://schemas.openxmlformats.org/officeDocument/2006/relationships" xmlns:m="http://schemas.openxmlformats.org/officeDocument/2006/math" xmlns:v="urn:schemas-microsoft-com:vml" xmlns:wp14="http://schemas.microsoft.com/office/word/2010/wordprocessingDrawing" xmlns:wp="http://schemas.openxmlformats.org/drawingml/2006/wordprocessingDrawing" xmlns:w10="urn:schemas-microsoft-com:office:word" xmlns:w="http://schemas.openxmlformats.org/wordprocessingml/2006/main" xmlns:w14="http://schemas.microsoft.com/office/word/2010/wordml" xmlns:w15="http://schemas.microsoft.com/office/word/2012/wordml" xmlns:w16cid="http://schemas.microsoft.com/office/word/2016/wordml/cid" xmlns:w16se="http://schemas.microsoft.com/office/word/2015/wordml/symex" xmlns:wpg="http://schemas.microsoft.com/office/word/2010/wordprocessingGroup" xmlns:wpi="http://schemas.microsoft.com/office/word/2010/wordprocessingInk" xmlns:wne="http://schemas.microsoft.com/office/word/2006/wordml" xmlns:wps="http://schemas.microsoft.com/office/word/2010/wordprocessingShape" mc:Ignorable="w14 w15 w16se w16cid wp14">
+<w:ftr xmlns:wpc="http://schemas.microsoft.com/office/word/2010/wordprocessingCanvas" xmlns:cx="http://schemas.microsoft.com/office/drawing/2014/chartex" xmlns:cx1="http://schemas.microsoft.com/office/drawing/2015/9/8/chartex" xmlns:cx2="http://schemas.microsoft.com/office/drawing/2015/10/21/chartex" xmlns:cx3="http://schemas.microsoft.com/office/drawing/2016/5/9/chartex" xmlns:cx4="http://schemas.microsoft.com/office/drawing/2016/5/10/chartex" xmlns:cx5="http://schemas.microsoft.com/office/drawing/2016/5/11/chartex" xmlns:cx6="http://schemas.microsoft.com/office/drawing/2016/5/12/chartex" xmlns:cx7="http://schemas.microsoft.com/office/drawing/2016/5/13/chartex" xmlns:cx8="http://schemas.microsoft.com/office/drawing/2016/5/14/chartex" xmlns:mc="http://schemas.openxmlformats.org/markup-compatibility/2006" xmlns:aink="http://schemas.microsoft.com/office/drawing/2016/ink" xmlns:am3d="http://schemas.microsoft.com/office/drawing/2017/model3d" xmlns:o="urn:schemas-microsoft-com:office:office" xmlns:r="http://schemas.openxmlformats.org/officeDocument/2006/relationships" xmlns:m="http://schemas.openxmlformats.org/officeDocument/2006/math" xmlns:v="urn:schemas-microsoft-com:vml" xmlns:wp14="http://schemas.microsoft.com/office/word/2010/wordprocessingDrawing" xmlns:wp="http://schemas.openxmlformats.org/drawingml/2006/wordprocessingDrawing" xmlns:w10="urn:schemas-microsoft-com:office:word" xmlns:w="http://schemas.openxmlformats.org/wordprocessingml/2006/main" xmlns:w14="http://schemas.microsoft.com/office/word/2010/wordml" xmlns:w15="http://schemas.microsoft.com/office/word/2012/wordml" xmlns:w16cex="http://schemas.microsoft.com/office/word/2018/wordml/cex" xmlns:w16cid="http://schemas.microsoft.com/office/word/2016/wordml/cid" xmlns:w16="http://schemas.microsoft.com/office/word/2018/wordml" xmlns:w16se="http://schemas.microsoft.com/office/word/2015/wordml/symex" xmlns:wpg="http://schemas.microsoft.com/office/word/2010/wordprocessingGroup" xmlns:wpi="http://schemas.microsoft.com/office/word/2010/wordprocessingInk" xmlns:wne="http://schemas.microsoft.com/office/word/2006/wordml" xmlns:wps="http://schemas.microsoft.com/office/word/2010/wordprocessingShape" mc:Ignorable="w14 w15 w16se w16cid w16 w16cex wp14">
   <w:tbl>
     <w:tblPr>
       <w:tblW w:w="5000" w:type="pct"/>
@@ -446,8 +959,136 @@
 </w:ftr>
 </file>
 
+<file path=word/footer2.xml><?xml version="1.0" encoding="utf-8"?>
+<w:ftr xmlns:wpc="http://schemas.microsoft.com/office/word/2010/wordprocessingCanvas" xmlns:cx="http://schemas.microsoft.com/office/drawing/2014/chartex" xmlns:cx1="http://schemas.microsoft.com/office/drawing/2015/9/8/chartex" xmlns:cx2="http://schemas.microsoft.com/office/drawing/2015/10/21/chartex" xmlns:cx3="http://schemas.microsoft.com/office/drawing/2016/5/9/chartex" xmlns:cx4="http://schemas.microsoft.com/office/drawing/2016/5/10/chartex" xmlns:cx5="http://schemas.microsoft.com/office/drawing/2016/5/11/chartex" xmlns:cx6="http://schemas.microsoft.com/office/drawing/2016/5/12/chartex" xmlns:cx7="http://schemas.microsoft.com/office/drawing/2016/5/13/chartex" xmlns:cx8="http://schemas.microsoft.com/office/drawing/2016/5/14/chartex" xmlns:mc="http://schemas.openxmlformats.org/markup-compatibility/2006" xmlns:aink="http://schemas.microsoft.com/office/drawing/2016/ink" xmlns:am3d="http://schemas.microsoft.com/office/drawing/2017/model3d" xmlns:o="urn:schemas-microsoft-com:office:office" xmlns:r="http://schemas.openxmlformats.org/officeDocument/2006/relationships" xmlns:m="http://schemas.openxmlformats.org/officeDocument/2006/math" xmlns:v="urn:schemas-microsoft-com:vml" xmlns:wp14="http://schemas.microsoft.com/office/word/2010/wordprocessingDrawing" xmlns:wp="http://schemas.openxmlformats.org/drawingml/2006/wordprocessingDrawing" xmlns:w10="urn:schemas-microsoft-com:office:word" xmlns:w="http://schemas.openxmlformats.org/wordprocessingml/2006/main" xmlns:w14="http://schemas.microsoft.com/office/word/2010/wordml" xmlns:w15="http://schemas.microsoft.com/office/word/2012/wordml" xmlns:w16cex="http://schemas.microsoft.com/office/word/2018/wordml/cex" xmlns:w16cid="http://schemas.microsoft.com/office/word/2016/wordml/cid" xmlns:w16="http://schemas.microsoft.com/office/word/2018/wordml" xmlns:w16se="http://schemas.microsoft.com/office/word/2015/wordml/symex" xmlns:wpg="http://schemas.microsoft.com/office/word/2010/wordprocessingGroup" xmlns:wpi="http://schemas.microsoft.com/office/word/2010/wordprocessingInk" xmlns:wne="http://schemas.microsoft.com/office/word/2006/wordml" xmlns:wps="http://schemas.microsoft.com/office/word/2010/wordprocessingShape" mc:Ignorable="w14 w15 w16se w16cid w16 w16cex wp14">
+  <w:sdt>
+    <w:sdtPr>
+      <w:id w:val="-563715834"/>
+      <w:docPartObj>
+        <w:docPartGallery w:val="Page Numbers (Bottom of Page)"/>
+        <w:docPartUnique/>
+      </w:docPartObj>
+    </w:sdtPr>
+    <w:sdtContent>
+      <w:sdt>
+        <w:sdtPr>
+          <w:id w:val="1728636285"/>
+          <w:docPartObj>
+            <w:docPartGallery w:val="Page Numbers (Top of Page)"/>
+            <w:docPartUnique/>
+          </w:docPartObj>
+        </w:sdtPr>
+        <w:sdtContent>
+          <w:p>
+            <w:pPr>
+              <w:pStyle w:val="Footer"/>
+              <w:jc w:val="center"/>
+            </w:pPr>
+            <w:r>
+              <w:t xml:space="preserve">Page </w:t>
+            </w:r>
+            <w:r>
+              <w:rPr>
+                <w:b/>
+                <w:bCs/>
+                <w:sz w:val="24"/>
+                <w:szCs w:val="24"/>
+              </w:rPr>
+              <w:fldChar w:fldCharType="begin"/>
+            </w:r>
+            <w:r>
+              <w:rPr>
+                <w:b/>
+                <w:bCs/>
+              </w:rPr>
+              <w:instrText xml:space="preserve"> PAGE </w:instrText>
+            </w:r>
+            <w:r>
+              <w:rPr>
+                <w:b/>
+                <w:bCs/>
+                <w:sz w:val="24"/>
+                <w:szCs w:val="24"/>
+              </w:rPr>
+              <w:fldChar w:fldCharType="separate"/>
+            </w:r>
+            <w:r>
+              <w:rPr>
+                <w:b/>
+                <w:bCs/>
+                <w:noProof/>
+              </w:rPr>
+              <w:t>2</w:t>
+            </w:r>
+            <w:r>
+              <w:rPr>
+                <w:b/>
+                <w:bCs/>
+                <w:sz w:val="24"/>
+                <w:szCs w:val="24"/>
+              </w:rPr>
+              <w:fldChar w:fldCharType="end"/>
+            </w:r>
+            <w:r>
+              <w:t xml:space="preserve"> of </w:t>
+            </w:r>
+            <w:r>
+              <w:rPr>
+                <w:b/>
+                <w:bCs/>
+                <w:sz w:val="24"/>
+                <w:szCs w:val="24"/>
+              </w:rPr>
+              <w:fldChar w:fldCharType="begin"/>
+            </w:r>
+            <w:r>
+              <w:rPr>
+                <w:b/>
+                <w:bCs/>
+              </w:rPr>
+              <w:instrText xml:space="preserve"> NUMPAGES  </w:instrText>
+            </w:r>
+            <w:r>
+              <w:rPr>
+                <w:b/>
+                <w:bCs/>
+                <w:sz w:val="24"/>
+                <w:szCs w:val="24"/>
+              </w:rPr>
+              <w:fldChar w:fldCharType="separate"/>
+            </w:r>
+            <w:r>
+              <w:rPr>
+                <w:b/>
+                <w:bCs/>
+                <w:noProof/>
+              </w:rPr>
+              <w:t>2</w:t>
+            </w:r>
+            <w:r>
+              <w:rPr>
+                <w:b/>
+                <w:bCs/>
+                <w:sz w:val="24"/>
+                <w:szCs w:val="24"/>
+              </w:rPr>
+              <w:fldChar w:fldCharType="end"/>
+            </w:r>
+          </w:p>
+        </w:sdtContent>
+      </w:sdt>
+    </w:sdtContent>
+  </w:sdt>
+  <w:p>
+    <w:pPr>
+      <w:pStyle w:val="Footer"/>
+    </w:pPr>
+  </w:p>
+</w:ftr>
+</file>
+
 <file path=word/footnotes.xml><?xml version="1.0" encoding="utf-8"?>
-<w:footnotes xmlns:wpc="http://schemas.microsoft.com/office/word/2010/wordprocessingCanvas" xmlns:cx="http://schemas.microsoft.com/office/drawing/2014/chartex" xmlns:cx1="http://schemas.microsoft.com/office/drawing/2015/9/8/chartex" xmlns:cx2="http://schemas.microsoft.com/office/drawing/2015/10/21/chartex" xmlns:cx3="http://schemas.microsoft.com/office/drawing/2016/5/9/chartex" xmlns:cx4="http://schemas.microsoft.com/office/drawing/2016/5/10/chartex" xmlns:cx5="http://schemas.microsoft.com/office/drawing/2016/5/11/chartex" xmlns:cx6="http://schemas.microsoft.com/office/drawing/2016/5/12/chartex" xmlns:cx7="http://schemas.microsoft.com/office/drawing/2016/5/13/chartex" xmlns:cx8="http://schemas.microsoft.com/office/drawing/2016/5/14/chartex" xmlns:mc="http://schemas.openxmlformats.org/markup-compatibility/2006" xmlns:aink="http://schemas.microsoft.com/office/drawing/2016/ink" xmlns:am3d="http://schemas.microsoft.com/office/drawing/2017/model3d" xmlns:o="urn:schemas-microsoft-com:office:office" xmlns:r="http://schemas.openxmlformats.org/officeDocument/2006/relationships" xmlns:m="http://schemas.openxmlformats.org/officeDocument/2006/math" xmlns:v="urn:schemas-microsoft-com:vml" xmlns:wp14="http://schemas.microsoft.com/office/word/2010/wordprocessingDrawing" xmlns:wp="http://schemas.openxmlformats.org/drawingml/2006/wordprocessingDrawing" xmlns:w10="urn:schemas-microsoft-com:office:word" xmlns:w="http://schemas.openxmlformats.org/wordprocessingml/2006/main" xmlns:w14="http://schemas.microsoft.com/office/word/2010/wordml" xmlns:w15="http://schemas.microsoft.com/office/word/2012/wordml" xmlns:w16cid="http://schemas.microsoft.com/office/word/2016/wordml/cid" xmlns:w16se="http://schemas.microsoft.com/office/word/2015/wordml/symex" xmlns:wpg="http://schemas.microsoft.com/office/word/2010/wordprocessingGroup" xmlns:wpi="http://schemas.microsoft.com/office/word/2010/wordprocessingInk" xmlns:wne="http://schemas.microsoft.com/office/word/2006/wordml" xmlns:wps="http://schemas.microsoft.com/office/word/2010/wordprocessingShape" mc:Ignorable="w14 w15 w16se w16cid wp14">
+<w:footnotes xmlns:wpc="http://schemas.microsoft.com/office/word/2010/wordprocessingCanvas" xmlns:cx="http://schemas.microsoft.com/office/drawing/2014/chartex" xmlns:cx1="http://schemas.microsoft.com/office/drawing/2015/9/8/chartex" xmlns:cx2="http://schemas.microsoft.com/office/drawing/2015/10/21/chartex" xmlns:cx3="http://schemas.microsoft.com/office/drawing/2016/5/9/chartex" xmlns:cx4="http://schemas.microsoft.com/office/drawing/2016/5/10/chartex" xmlns:cx5="http://schemas.microsoft.com/office/drawing/2016/5/11/chartex" xmlns:cx6="http://schemas.microsoft.com/office/drawing/2016/5/12/chartex" xmlns:cx7="http://schemas.microsoft.com/office/drawing/2016/5/13/chartex" xmlns:cx8="http://schemas.microsoft.com/office/drawing/2016/5/14/chartex" xmlns:mc="http://schemas.openxmlformats.org/markup-compatibility/2006" xmlns:aink="http://schemas.microsoft.com/office/drawing/2016/ink" xmlns:am3d="http://schemas.microsoft.com/office/drawing/2017/model3d" xmlns:o="urn:schemas-microsoft-com:office:office" xmlns:r="http://schemas.openxmlformats.org/officeDocument/2006/relationships" xmlns:m="http://schemas.openxmlformats.org/officeDocument/2006/math" xmlns:v="urn:schemas-microsoft-com:vml" xmlns:wp14="http://schemas.microsoft.com/office/word/2010/wordprocessingDrawing" xmlns:wp="http://schemas.openxmlformats.org/drawingml/2006/wordprocessingDrawing" xmlns:w10="urn:schemas-microsoft-com:office:word" xmlns:w="http://schemas.openxmlformats.org/wordprocessingml/2006/main" xmlns:w14="http://schemas.microsoft.com/office/word/2010/wordml" xmlns:w15="http://schemas.microsoft.com/office/word/2012/wordml" xmlns:w16cex="http://schemas.microsoft.com/office/word/2018/wordml/cex" xmlns:w16cid="http://schemas.microsoft.com/office/word/2016/wordml/cid" xmlns:w16="http://schemas.microsoft.com/office/word/2018/wordml" xmlns:w16se="http://schemas.microsoft.com/office/word/2015/wordml/symex" xmlns:wpg="http://schemas.microsoft.com/office/word/2010/wordprocessingGroup" xmlns:wpi="http://schemas.microsoft.com/office/word/2010/wordprocessingInk" xmlns:wne="http://schemas.microsoft.com/office/word/2006/wordml" xmlns:wps="http://schemas.microsoft.com/office/word/2010/wordprocessingShape" mc:Ignorable="w14 w15 w16se w16cid w16 w16cex wp14">
   <w:footnote w:type="separator" w:id="-1">
     <w:p>
       <w:pPr>
@@ -472,8 +1113,121 @@
 </file>
 
 <file path=word/numbering.xml><?xml version="1.0" encoding="utf-8"?>
-<w:numbering xmlns:wpc="http://schemas.microsoft.com/office/word/2010/wordprocessingCanvas" xmlns:cx="http://schemas.microsoft.com/office/drawing/2014/chartex" xmlns:cx1="http://schemas.microsoft.com/office/drawing/2015/9/8/chartex" xmlns:cx2="http://schemas.microsoft.com/office/drawing/2015/10/21/chartex" xmlns:cx3="http://schemas.microsoft.com/office/drawing/2016/5/9/chartex" xmlns:cx4="http://schemas.microsoft.com/office/drawing/2016/5/10/chartex" xmlns:cx5="http://schemas.microsoft.com/office/drawing/2016/5/11/chartex" xmlns:cx6="http://schemas.microsoft.com/office/drawing/2016/5/12/chartex" xmlns:cx7="http://schemas.microsoft.com/office/drawing/2016/5/13/chartex" xmlns:cx8="http://schemas.microsoft.com/office/drawing/2016/5/14/chartex" xmlns:mc="http://schemas.openxmlformats.org/markup-compatibility/2006" xmlns:aink="http://schemas.microsoft.com/office/drawing/2016/ink" xmlns:am3d="http://schemas.microsoft.com/office/drawing/2017/model3d" xmlns:o="urn:schemas-microsoft-com:office:office" xmlns:r="http://schemas.openxmlformats.org/officeDocument/2006/relationships" xmlns:m="http://schemas.openxmlformats.org/officeDocument/2006/math" xmlns:v="urn:schemas-microsoft-com:vml" xmlns:wp14="http://schemas.microsoft.com/office/word/2010/wordprocessingDrawing" xmlns:wp="http://schemas.openxmlformats.org/drawingml/2006/wordprocessingDrawing" xmlns:w10="urn:schemas-microsoft-com:office:word" xmlns:w="http://schemas.openxmlformats.org/wordprocessingml/2006/main" xmlns:w14="http://schemas.microsoft.com/office/word/2010/wordml" xmlns:w15="http://schemas.microsoft.com/office/word/2012/wordml" xmlns:w16cid="http://schemas.microsoft.com/office/word/2016/wordml/cid" xmlns:w16se="http://schemas.microsoft.com/office/word/2015/wordml/symex" xmlns:wpg="http://schemas.microsoft.com/office/word/2010/wordprocessingGroup" xmlns:wpi="http://schemas.microsoft.com/office/word/2010/wordprocessingInk" xmlns:wne="http://schemas.microsoft.com/office/word/2006/wordml" xmlns:wps="http://schemas.microsoft.com/office/word/2010/wordprocessingShape" mc:Ignorable="w14 w15 w16se w16cid wp14">
+<w:numbering xmlns:wpc="http://schemas.microsoft.com/office/word/2010/wordprocessingCanvas" xmlns:cx="http://schemas.microsoft.com/office/drawing/2014/chartex" xmlns:cx1="http://schemas.microsoft.com/office/drawing/2015/9/8/chartex" xmlns:cx2="http://schemas.microsoft.com/office/drawing/2015/10/21/chartex" xmlns:cx3="http://schemas.microsoft.com/office/drawing/2016/5/9/chartex" xmlns:cx4="http://schemas.microsoft.com/office/drawing/2016/5/10/chartex" xmlns:cx5="http://schemas.microsoft.com/office/drawing/2016/5/11/chartex" xmlns:cx6="http://schemas.microsoft.com/office/drawing/2016/5/12/chartex" xmlns:cx7="http://schemas.microsoft.com/office/drawing/2016/5/13/chartex" xmlns:cx8="http://schemas.microsoft.com/office/drawing/2016/5/14/chartex" xmlns:mc="http://schemas.openxmlformats.org/markup-compatibility/2006" xmlns:aink="http://schemas.microsoft.com/office/drawing/2016/ink" xmlns:am3d="http://schemas.microsoft.com/office/drawing/2017/model3d" xmlns:o="urn:schemas-microsoft-com:office:office" xmlns:r="http://schemas.openxmlformats.org/officeDocument/2006/relationships" xmlns:m="http://schemas.openxmlformats.org/officeDocument/2006/math" xmlns:v="urn:schemas-microsoft-com:vml" xmlns:wp14="http://schemas.microsoft.com/office/word/2010/wordprocessingDrawing" xmlns:wp="http://schemas.openxmlformats.org/drawingml/2006/wordprocessingDrawing" xmlns:w10="urn:schemas-microsoft-com:office:word" xmlns:w="http://schemas.openxmlformats.org/wordprocessingml/2006/main" xmlns:w14="http://schemas.microsoft.com/office/word/2010/wordml" xmlns:w15="http://schemas.microsoft.com/office/word/2012/wordml" xmlns:w16cex="http://schemas.microsoft.com/office/word/2018/wordml/cex" xmlns:w16cid="http://schemas.microsoft.com/office/word/2016/wordml/cid" xmlns:w16="http://schemas.microsoft.com/office/word/2018/wordml" xmlns:w16se="http://schemas.microsoft.com/office/word/2015/wordml/symex" xmlns:wpg="http://schemas.microsoft.com/office/word/2010/wordprocessingGroup" xmlns:wpi="http://schemas.microsoft.com/office/word/2010/wordprocessingInk" xmlns:wne="http://schemas.microsoft.com/office/word/2006/wordml" xmlns:wps="http://schemas.microsoft.com/office/word/2010/wordprocessingShape" mc:Ignorable="w14 w15 w16se w16cid w16 w16cex wp14">
   <w:abstractNum w:abstractNumId="0" w15:restartNumberingAfterBreak="0">
+    <w:nsid w:val="01F532F7"/>
+    <w:multiLevelType w:val="hybridMultilevel"/>
+    <w:tmpl w:val="C7FC8B04"/>
+    <w:lvl w:ilvl="0" w:tplc="241A0001">
+      <w:start w:val="1"/>
+      <w:numFmt w:val="bullet"/>
+      <w:lvlText w:val=""/>
+      <w:lvlJc w:val="left"/>
+      <w:pPr>
+        <w:ind w:left="720" w:hanging="360"/>
+      </w:pPr>
+      <w:rPr>
+        <w:rFonts w:ascii="Symbol" w:hAnsi="Symbol" w:hint="default"/>
+      </w:rPr>
+    </w:lvl>
+    <w:lvl w:ilvl="1" w:tplc="241A0003" w:tentative="1">
+      <w:start w:val="1"/>
+      <w:numFmt w:val="bullet"/>
+      <w:lvlText w:val="o"/>
+      <w:lvlJc w:val="left"/>
+      <w:pPr>
+        <w:ind w:left="1440" w:hanging="360"/>
+      </w:pPr>
+      <w:rPr>
+        <w:rFonts w:ascii="Courier New" w:hAnsi="Courier New" w:cs="Courier New" w:hint="default"/>
+      </w:rPr>
+    </w:lvl>
+    <w:lvl w:ilvl="2" w:tplc="241A0005" w:tentative="1">
+      <w:start w:val="1"/>
+      <w:numFmt w:val="bullet"/>
+      <w:lvlText w:val=""/>
+      <w:lvlJc w:val="left"/>
+      <w:pPr>
+        <w:ind w:left="2160" w:hanging="360"/>
+      </w:pPr>
+      <w:rPr>
+        <w:rFonts w:ascii="Wingdings" w:hAnsi="Wingdings" w:hint="default"/>
+      </w:rPr>
+    </w:lvl>
+    <w:lvl w:ilvl="3" w:tplc="241A0001" w:tentative="1">
+      <w:start w:val="1"/>
+      <w:numFmt w:val="bullet"/>
+      <w:lvlText w:val=""/>
+      <w:lvlJc w:val="left"/>
+      <w:pPr>
+        <w:ind w:left="2880" w:hanging="360"/>
+      </w:pPr>
+      <w:rPr>
+        <w:rFonts w:ascii="Symbol" w:hAnsi="Symbol" w:hint="default"/>
+      </w:rPr>
+    </w:lvl>
+    <w:lvl w:ilvl="4" w:tplc="241A0003" w:tentative="1">
+      <w:start w:val="1"/>
+      <w:numFmt w:val="bullet"/>
+      <w:lvlText w:val="o"/>
+      <w:lvlJc w:val="left"/>
+      <w:pPr>
+        <w:ind w:left="3600" w:hanging="360"/>
+      </w:pPr>
+      <w:rPr>
+        <w:rFonts w:ascii="Courier New" w:hAnsi="Courier New" w:cs="Courier New" w:hint="default"/>
+      </w:rPr>
+    </w:lvl>
+    <w:lvl w:ilvl="5" w:tplc="241A0005" w:tentative="1">
+      <w:start w:val="1"/>
+      <w:numFmt w:val="bullet"/>
+      <w:lvlText w:val=""/>
+      <w:lvlJc w:val="left"/>
+      <w:pPr>
+        <w:ind w:left="4320" w:hanging="360"/>
+      </w:pPr>
+      <w:rPr>
+        <w:rFonts w:ascii="Wingdings" w:hAnsi="Wingdings" w:hint="default"/>
+      </w:rPr>
+    </w:lvl>
+    <w:lvl w:ilvl="6" w:tplc="241A0001" w:tentative="1">
+      <w:start w:val="1"/>
+      <w:numFmt w:val="bullet"/>
+      <w:lvlText w:val=""/>
+      <w:lvlJc w:val="left"/>
+      <w:pPr>
+        <w:ind w:left="5040" w:hanging="360"/>
+      </w:pPr>
+      <w:rPr>
+        <w:rFonts w:ascii="Symbol" w:hAnsi="Symbol" w:hint="default"/>
+      </w:rPr>
+    </w:lvl>
+    <w:lvl w:ilvl="7" w:tplc="241A0003" w:tentative="1">
+      <w:start w:val="1"/>
+      <w:numFmt w:val="bullet"/>
+      <w:lvlText w:val="o"/>
+      <w:lvlJc w:val="left"/>
+      <w:pPr>
+        <w:ind w:left="5760" w:hanging="360"/>
+      </w:pPr>
+      <w:rPr>
+        <w:rFonts w:ascii="Courier New" w:hAnsi="Courier New" w:cs="Courier New" w:hint="default"/>
+      </w:rPr>
+    </w:lvl>
+    <w:lvl w:ilvl="8" w:tplc="241A0005" w:tentative="1">
+      <w:start w:val="1"/>
+      <w:numFmt w:val="bullet"/>
+      <w:lvlText w:val=""/>
+      <w:lvlJc w:val="left"/>
+      <w:pPr>
+        <w:ind w:left="6480" w:hanging="360"/>
+      </w:pPr>
+      <w:rPr>
+        <w:rFonts w:ascii="Wingdings" w:hAnsi="Wingdings" w:hint="default"/>
+      </w:rPr>
+    </w:lvl>
+  </w:abstractNum>
+  <w:abstractNum w:abstractNumId="1" w15:restartNumberingAfterBreak="0">
     <w:nsid w:val="06F75B1D"/>
     <w:multiLevelType w:val="hybridMultilevel"/>
     <w:tmpl w:val="6E16A446"/>
@@ -586,7 +1340,7 @@
       </w:rPr>
     </w:lvl>
   </w:abstractNum>
-  <w:abstractNum w:abstractNumId="1" w15:restartNumberingAfterBreak="0">
+  <w:abstractNum w:abstractNumId="2" w15:restartNumberingAfterBreak="0">
     <w:nsid w:val="0BCD7913"/>
     <w:multiLevelType w:val="hybridMultilevel"/>
     <w:tmpl w:val="1F880BE6"/>
@@ -699,7 +1453,7 @@
       </w:rPr>
     </w:lvl>
   </w:abstractNum>
-  <w:abstractNum w:abstractNumId="2" w15:restartNumberingAfterBreak="0">
+  <w:abstractNum w:abstractNumId="3" w15:restartNumberingAfterBreak="0">
     <w:nsid w:val="0D106076"/>
     <w:multiLevelType w:val="hybridMultilevel"/>
     <w:tmpl w:val="981C017E"/>
@@ -812,7 +1566,7 @@
       </w:rPr>
     </w:lvl>
   </w:abstractNum>
-  <w:abstractNum w:abstractNumId="3" w15:restartNumberingAfterBreak="0">
+  <w:abstractNum w:abstractNumId="4" w15:restartNumberingAfterBreak="0">
     <w:nsid w:val="0D5941D5"/>
     <w:multiLevelType w:val="hybridMultilevel"/>
     <w:tmpl w:val="96C69310"/>
@@ -925,7 +1679,7 @@
       </w:rPr>
     </w:lvl>
   </w:abstractNum>
-  <w:abstractNum w:abstractNumId="4" w15:restartNumberingAfterBreak="0">
+  <w:abstractNum w:abstractNumId="5" w15:restartNumberingAfterBreak="0">
     <w:nsid w:val="1324797A"/>
     <w:multiLevelType w:val="hybridMultilevel"/>
     <w:tmpl w:val="1FAC655C"/>
@@ -1038,7 +1792,7 @@
       </w:rPr>
     </w:lvl>
   </w:abstractNum>
-  <w:abstractNum w:abstractNumId="5" w15:restartNumberingAfterBreak="0">
+  <w:abstractNum w:abstractNumId="6" w15:restartNumberingAfterBreak="0">
     <w:nsid w:val="16E4542A"/>
     <w:multiLevelType w:val="hybridMultilevel"/>
     <w:tmpl w:val="09A6A7C4"/>
@@ -1151,7 +1905,7 @@
       </w:rPr>
     </w:lvl>
   </w:abstractNum>
-  <w:abstractNum w:abstractNumId="6" w15:restartNumberingAfterBreak="0">
+  <w:abstractNum w:abstractNumId="7" w15:restartNumberingAfterBreak="0">
     <w:nsid w:val="1780518C"/>
     <w:multiLevelType w:val="hybridMultilevel"/>
     <w:tmpl w:val="D4D814F6"/>
@@ -1264,7 +2018,7 @@
       </w:rPr>
     </w:lvl>
   </w:abstractNum>
-  <w:abstractNum w:abstractNumId="7" w15:restartNumberingAfterBreak="0">
+  <w:abstractNum w:abstractNumId="8" w15:restartNumberingAfterBreak="0">
     <w:nsid w:val="21167B54"/>
     <w:multiLevelType w:val="hybridMultilevel"/>
     <w:tmpl w:val="47A4EF1E"/>
@@ -1377,7 +2131,7 @@
       </w:rPr>
     </w:lvl>
   </w:abstractNum>
-  <w:abstractNum w:abstractNumId="8" w15:restartNumberingAfterBreak="0">
+  <w:abstractNum w:abstractNumId="9" w15:restartNumberingAfterBreak="0">
     <w:nsid w:val="246152B7"/>
     <w:multiLevelType w:val="hybridMultilevel"/>
     <w:tmpl w:val="0BD418A2"/>
@@ -1490,7 +2244,7 @@
       </w:rPr>
     </w:lvl>
   </w:abstractNum>
-  <w:abstractNum w:abstractNumId="9" w15:restartNumberingAfterBreak="0">
+  <w:abstractNum w:abstractNumId="10" w15:restartNumberingAfterBreak="0">
     <w:nsid w:val="25266864"/>
     <w:multiLevelType w:val="hybridMultilevel"/>
     <w:tmpl w:val="3DEAAABE"/>
@@ -1603,7 +2357,7 @@
       </w:rPr>
     </w:lvl>
   </w:abstractNum>
-  <w:abstractNum w:abstractNumId="10" w15:restartNumberingAfterBreak="0">
+  <w:abstractNum w:abstractNumId="11" w15:restartNumberingAfterBreak="0">
     <w:nsid w:val="2DCB7BDE"/>
     <w:multiLevelType w:val="hybridMultilevel"/>
     <w:tmpl w:val="8E7A497C"/>
@@ -1716,7 +2470,7 @@
       </w:rPr>
     </w:lvl>
   </w:abstractNum>
-  <w:abstractNum w:abstractNumId="11" w15:restartNumberingAfterBreak="0">
+  <w:abstractNum w:abstractNumId="12" w15:restartNumberingAfterBreak="0">
     <w:nsid w:val="2E4E145A"/>
     <w:multiLevelType w:val="hybridMultilevel"/>
     <w:tmpl w:val="C9660A9E"/>
@@ -1829,7 +2583,7 @@
       </w:rPr>
     </w:lvl>
   </w:abstractNum>
-  <w:abstractNum w:abstractNumId="12" w15:restartNumberingAfterBreak="0">
+  <w:abstractNum w:abstractNumId="13" w15:restartNumberingAfterBreak="0">
     <w:nsid w:val="304623D0"/>
     <w:multiLevelType w:val="hybridMultilevel"/>
     <w:tmpl w:val="5734E90C"/>
@@ -1942,7 +2696,7 @@
       </w:rPr>
     </w:lvl>
   </w:abstractNum>
-  <w:abstractNum w:abstractNumId="13" w15:restartNumberingAfterBreak="0">
+  <w:abstractNum w:abstractNumId="14" w15:restartNumberingAfterBreak="0">
     <w:nsid w:val="33087133"/>
     <w:multiLevelType w:val="hybridMultilevel"/>
     <w:tmpl w:val="EFF2B3C2"/>
@@ -2055,7 +2809,120 @@
       </w:rPr>
     </w:lvl>
   </w:abstractNum>
-  <w:abstractNum w:abstractNumId="14" w15:restartNumberingAfterBreak="0">
+  <w:abstractNum w:abstractNumId="15" w15:restartNumberingAfterBreak="0">
+    <w:nsid w:val="37FA396A"/>
+    <w:multiLevelType w:val="hybridMultilevel"/>
+    <w:tmpl w:val="AEE647A6"/>
+    <w:lvl w:ilvl="0" w:tplc="241A0001">
+      <w:start w:val="1"/>
+      <w:numFmt w:val="bullet"/>
+      <w:lvlText w:val=""/>
+      <w:lvlJc w:val="left"/>
+      <w:pPr>
+        <w:ind w:left="720" w:hanging="360"/>
+      </w:pPr>
+      <w:rPr>
+        <w:rFonts w:ascii="Symbol" w:hAnsi="Symbol" w:hint="default"/>
+      </w:rPr>
+    </w:lvl>
+    <w:lvl w:ilvl="1" w:tplc="241A0003" w:tentative="1">
+      <w:start w:val="1"/>
+      <w:numFmt w:val="bullet"/>
+      <w:lvlText w:val="o"/>
+      <w:lvlJc w:val="left"/>
+      <w:pPr>
+        <w:ind w:left="1440" w:hanging="360"/>
+      </w:pPr>
+      <w:rPr>
+        <w:rFonts w:ascii="Courier New" w:hAnsi="Courier New" w:cs="Courier New" w:hint="default"/>
+      </w:rPr>
+    </w:lvl>
+    <w:lvl w:ilvl="2" w:tplc="241A0005" w:tentative="1">
+      <w:start w:val="1"/>
+      <w:numFmt w:val="bullet"/>
+      <w:lvlText w:val=""/>
+      <w:lvlJc w:val="left"/>
+      <w:pPr>
+        <w:ind w:left="2160" w:hanging="360"/>
+      </w:pPr>
+      <w:rPr>
+        <w:rFonts w:ascii="Wingdings" w:hAnsi="Wingdings" w:hint="default"/>
+      </w:rPr>
+    </w:lvl>
+    <w:lvl w:ilvl="3" w:tplc="241A0001" w:tentative="1">
+      <w:start w:val="1"/>
+      <w:numFmt w:val="bullet"/>
+      <w:lvlText w:val=""/>
+      <w:lvlJc w:val="left"/>
+      <w:pPr>
+        <w:ind w:left="2880" w:hanging="360"/>
+      </w:pPr>
+      <w:rPr>
+        <w:rFonts w:ascii="Symbol" w:hAnsi="Symbol" w:hint="default"/>
+      </w:rPr>
+    </w:lvl>
+    <w:lvl w:ilvl="4" w:tplc="241A0003" w:tentative="1">
+      <w:start w:val="1"/>
+      <w:numFmt w:val="bullet"/>
+      <w:lvlText w:val="o"/>
+      <w:lvlJc w:val="left"/>
+      <w:pPr>
+        <w:ind w:left="3600" w:hanging="360"/>
+      </w:pPr>
+      <w:rPr>
+        <w:rFonts w:ascii="Courier New" w:hAnsi="Courier New" w:cs="Courier New" w:hint="default"/>
+      </w:rPr>
+    </w:lvl>
+    <w:lvl w:ilvl="5" w:tplc="241A0005" w:tentative="1">
+      <w:start w:val="1"/>
+      <w:numFmt w:val="bullet"/>
+      <w:lvlText w:val=""/>
+      <w:lvlJc w:val="left"/>
+      <w:pPr>
+        <w:ind w:left="4320" w:hanging="360"/>
+      </w:pPr>
+      <w:rPr>
+        <w:rFonts w:ascii="Wingdings" w:hAnsi="Wingdings" w:hint="default"/>
+      </w:rPr>
+    </w:lvl>
+    <w:lvl w:ilvl="6" w:tplc="241A0001" w:tentative="1">
+      <w:start w:val="1"/>
+      <w:numFmt w:val="bullet"/>
+      <w:lvlText w:val=""/>
+      <w:lvlJc w:val="left"/>
+      <w:pPr>
+        <w:ind w:left="5040" w:hanging="360"/>
+      </w:pPr>
+      <w:rPr>
+        <w:rFonts w:ascii="Symbol" w:hAnsi="Symbol" w:hint="default"/>
+      </w:rPr>
+    </w:lvl>
+    <w:lvl w:ilvl="7" w:tplc="241A0003" w:tentative="1">
+      <w:start w:val="1"/>
+      <w:numFmt w:val="bullet"/>
+      <w:lvlText w:val="o"/>
+      <w:lvlJc w:val="left"/>
+      <w:pPr>
+        <w:ind w:left="5760" w:hanging="360"/>
+      </w:pPr>
+      <w:rPr>
+        <w:rFonts w:ascii="Courier New" w:hAnsi="Courier New" w:cs="Courier New" w:hint="default"/>
+      </w:rPr>
+    </w:lvl>
+    <w:lvl w:ilvl="8" w:tplc="241A0005" w:tentative="1">
+      <w:start w:val="1"/>
+      <w:numFmt w:val="bullet"/>
+      <w:lvlText w:val=""/>
+      <w:lvlJc w:val="left"/>
+      <w:pPr>
+        <w:ind w:left="6480" w:hanging="360"/>
+      </w:pPr>
+      <w:rPr>
+        <w:rFonts w:ascii="Wingdings" w:hAnsi="Wingdings" w:hint="default"/>
+      </w:rPr>
+    </w:lvl>
+  </w:abstractNum>
+  <w:abstractNum w:abstractNumId="16" w15:restartNumberingAfterBreak="0">
     <w:nsid w:val="38E206E8"/>
     <w:multiLevelType w:val="hybridMultilevel"/>
     <w:tmpl w:val="39BADD46"/>
@@ -2168,7 +3035,7 @@
       </w:rPr>
     </w:lvl>
   </w:abstractNum>
-  <w:abstractNum w:abstractNumId="15" w15:restartNumberingAfterBreak="0">
+  <w:abstractNum w:abstractNumId="17" w15:restartNumberingAfterBreak="0">
     <w:nsid w:val="390B1C8A"/>
     <w:multiLevelType w:val="hybridMultilevel"/>
     <w:tmpl w:val="00DC6966"/>
@@ -2254,7 +3121,7 @@
       </w:pPr>
     </w:lvl>
   </w:abstractNum>
-  <w:abstractNum w:abstractNumId="16" w15:restartNumberingAfterBreak="0">
+  <w:abstractNum w:abstractNumId="18" w15:restartNumberingAfterBreak="0">
     <w:nsid w:val="399963AD"/>
     <w:multiLevelType w:val="hybridMultilevel"/>
     <w:tmpl w:val="7BA297A0"/>
@@ -2340,7 +3207,7 @@
       </w:pPr>
     </w:lvl>
   </w:abstractNum>
-  <w:abstractNum w:abstractNumId="17" w15:restartNumberingAfterBreak="0">
+  <w:abstractNum w:abstractNumId="19" w15:restartNumberingAfterBreak="0">
     <w:nsid w:val="3CC876FB"/>
     <w:multiLevelType w:val="hybridMultilevel"/>
     <w:tmpl w:val="62A83D48"/>
@@ -2453,7 +3320,233 @@
       </w:rPr>
     </w:lvl>
   </w:abstractNum>
-  <w:abstractNum w:abstractNumId="18" w15:restartNumberingAfterBreak="0">
+  <w:abstractNum w:abstractNumId="20" w15:restartNumberingAfterBreak="0">
+    <w:nsid w:val="3CDB69B6"/>
+    <w:multiLevelType w:val="hybridMultilevel"/>
+    <w:tmpl w:val="4DA40664"/>
+    <w:lvl w:ilvl="0" w:tplc="241A0001">
+      <w:start w:val="1"/>
+      <w:numFmt w:val="bullet"/>
+      <w:lvlText w:val=""/>
+      <w:lvlJc w:val="left"/>
+      <w:pPr>
+        <w:ind w:left="720" w:hanging="360"/>
+      </w:pPr>
+      <w:rPr>
+        <w:rFonts w:ascii="Symbol" w:hAnsi="Symbol" w:hint="default"/>
+      </w:rPr>
+    </w:lvl>
+    <w:lvl w:ilvl="1" w:tplc="241A0003" w:tentative="1">
+      <w:start w:val="1"/>
+      <w:numFmt w:val="bullet"/>
+      <w:lvlText w:val="o"/>
+      <w:lvlJc w:val="left"/>
+      <w:pPr>
+        <w:ind w:left="1440" w:hanging="360"/>
+      </w:pPr>
+      <w:rPr>
+        <w:rFonts w:ascii="Courier New" w:hAnsi="Courier New" w:cs="Courier New" w:hint="default"/>
+      </w:rPr>
+    </w:lvl>
+    <w:lvl w:ilvl="2" w:tplc="241A0005" w:tentative="1">
+      <w:start w:val="1"/>
+      <w:numFmt w:val="bullet"/>
+      <w:lvlText w:val=""/>
+      <w:lvlJc w:val="left"/>
+      <w:pPr>
+        <w:ind w:left="2160" w:hanging="360"/>
+      </w:pPr>
+      <w:rPr>
+        <w:rFonts w:ascii="Wingdings" w:hAnsi="Wingdings" w:hint="default"/>
+      </w:rPr>
+    </w:lvl>
+    <w:lvl w:ilvl="3" w:tplc="241A0001" w:tentative="1">
+      <w:start w:val="1"/>
+      <w:numFmt w:val="bullet"/>
+      <w:lvlText w:val=""/>
+      <w:lvlJc w:val="left"/>
+      <w:pPr>
+        <w:ind w:left="2880" w:hanging="360"/>
+      </w:pPr>
+      <w:rPr>
+        <w:rFonts w:ascii="Symbol" w:hAnsi="Symbol" w:hint="default"/>
+      </w:rPr>
+    </w:lvl>
+    <w:lvl w:ilvl="4" w:tplc="241A0003" w:tentative="1">
+      <w:start w:val="1"/>
+      <w:numFmt w:val="bullet"/>
+      <w:lvlText w:val="o"/>
+      <w:lvlJc w:val="left"/>
+      <w:pPr>
+        <w:ind w:left="3600" w:hanging="360"/>
+      </w:pPr>
+      <w:rPr>
+        <w:rFonts w:ascii="Courier New" w:hAnsi="Courier New" w:cs="Courier New" w:hint="default"/>
+      </w:rPr>
+    </w:lvl>
+    <w:lvl w:ilvl="5" w:tplc="241A0005" w:tentative="1">
+      <w:start w:val="1"/>
+      <w:numFmt w:val="bullet"/>
+      <w:lvlText w:val=""/>
+      <w:lvlJc w:val="left"/>
+      <w:pPr>
+        <w:ind w:left="4320" w:hanging="360"/>
+      </w:pPr>
+      <w:rPr>
+        <w:rFonts w:ascii="Wingdings" w:hAnsi="Wingdings" w:hint="default"/>
+      </w:rPr>
+    </w:lvl>
+    <w:lvl w:ilvl="6" w:tplc="241A0001" w:tentative="1">
+      <w:start w:val="1"/>
+      <w:numFmt w:val="bullet"/>
+      <w:lvlText w:val=""/>
+      <w:lvlJc w:val="left"/>
+      <w:pPr>
+        <w:ind w:left="5040" w:hanging="360"/>
+      </w:pPr>
+      <w:rPr>
+        <w:rFonts w:ascii="Symbol" w:hAnsi="Symbol" w:hint="default"/>
+      </w:rPr>
+    </w:lvl>
+    <w:lvl w:ilvl="7" w:tplc="241A0003" w:tentative="1">
+      <w:start w:val="1"/>
+      <w:numFmt w:val="bullet"/>
+      <w:lvlText w:val="o"/>
+      <w:lvlJc w:val="left"/>
+      <w:pPr>
+        <w:ind w:left="5760" w:hanging="360"/>
+      </w:pPr>
+      <w:rPr>
+        <w:rFonts w:ascii="Courier New" w:hAnsi="Courier New" w:cs="Courier New" w:hint="default"/>
+      </w:rPr>
+    </w:lvl>
+    <w:lvl w:ilvl="8" w:tplc="241A0005" w:tentative="1">
+      <w:start w:val="1"/>
+      <w:numFmt w:val="bullet"/>
+      <w:lvlText w:val=""/>
+      <w:lvlJc w:val="left"/>
+      <w:pPr>
+        <w:ind w:left="6480" w:hanging="360"/>
+      </w:pPr>
+      <w:rPr>
+        <w:rFonts w:ascii="Wingdings" w:hAnsi="Wingdings" w:hint="default"/>
+      </w:rPr>
+    </w:lvl>
+  </w:abstractNum>
+  <w:abstractNum w:abstractNumId="21" w15:restartNumberingAfterBreak="0">
+    <w:nsid w:val="3F252709"/>
+    <w:multiLevelType w:val="hybridMultilevel"/>
+    <w:tmpl w:val="6DC6D900"/>
+    <w:lvl w:ilvl="0" w:tplc="241A0001">
+      <w:start w:val="1"/>
+      <w:numFmt w:val="bullet"/>
+      <w:lvlText w:val=""/>
+      <w:lvlJc w:val="left"/>
+      <w:pPr>
+        <w:ind w:left="720" w:hanging="360"/>
+      </w:pPr>
+      <w:rPr>
+        <w:rFonts w:ascii="Symbol" w:hAnsi="Symbol" w:hint="default"/>
+      </w:rPr>
+    </w:lvl>
+    <w:lvl w:ilvl="1" w:tplc="241A0003" w:tentative="1">
+      <w:start w:val="1"/>
+      <w:numFmt w:val="bullet"/>
+      <w:lvlText w:val="o"/>
+      <w:lvlJc w:val="left"/>
+      <w:pPr>
+        <w:ind w:left="1440" w:hanging="360"/>
+      </w:pPr>
+      <w:rPr>
+        <w:rFonts w:ascii="Courier New" w:hAnsi="Courier New" w:cs="Courier New" w:hint="default"/>
+      </w:rPr>
+    </w:lvl>
+    <w:lvl w:ilvl="2" w:tplc="241A0005" w:tentative="1">
+      <w:start w:val="1"/>
+      <w:numFmt w:val="bullet"/>
+      <w:lvlText w:val=""/>
+      <w:lvlJc w:val="left"/>
+      <w:pPr>
+        <w:ind w:left="2160" w:hanging="360"/>
+      </w:pPr>
+      <w:rPr>
+        <w:rFonts w:ascii="Wingdings" w:hAnsi="Wingdings" w:hint="default"/>
+      </w:rPr>
+    </w:lvl>
+    <w:lvl w:ilvl="3" w:tplc="241A0001" w:tentative="1">
+      <w:start w:val="1"/>
+      <w:numFmt w:val="bullet"/>
+      <w:lvlText w:val=""/>
+      <w:lvlJc w:val="left"/>
+      <w:pPr>
+        <w:ind w:left="2880" w:hanging="360"/>
+      </w:pPr>
+      <w:rPr>
+        <w:rFonts w:ascii="Symbol" w:hAnsi="Symbol" w:hint="default"/>
+      </w:rPr>
+    </w:lvl>
+    <w:lvl w:ilvl="4" w:tplc="241A0003" w:tentative="1">
+      <w:start w:val="1"/>
+      <w:numFmt w:val="bullet"/>
+      <w:lvlText w:val="o"/>
+      <w:lvlJc w:val="left"/>
+      <w:pPr>
+        <w:ind w:left="3600" w:hanging="360"/>
+      </w:pPr>
+      <w:rPr>
+        <w:rFonts w:ascii="Courier New" w:hAnsi="Courier New" w:cs="Courier New" w:hint="default"/>
+      </w:rPr>
+    </w:lvl>
+    <w:lvl w:ilvl="5" w:tplc="241A0005" w:tentative="1">
+      <w:start w:val="1"/>
+      <w:numFmt w:val="bullet"/>
+      <w:lvlText w:val=""/>
+      <w:lvlJc w:val="left"/>
+      <w:pPr>
+        <w:ind w:left="4320" w:hanging="360"/>
+      </w:pPr>
+      <w:rPr>
+        <w:rFonts w:ascii="Wingdings" w:hAnsi="Wingdings" w:hint="default"/>
+      </w:rPr>
+    </w:lvl>
+    <w:lvl w:ilvl="6" w:tplc="241A0001" w:tentative="1">
+      <w:start w:val="1"/>
+      <w:numFmt w:val="bullet"/>
+      <w:lvlText w:val=""/>
+      <w:lvlJc w:val="left"/>
+      <w:pPr>
+        <w:ind w:left="5040" w:hanging="360"/>
+      </w:pPr>
+      <w:rPr>
+        <w:rFonts w:ascii="Symbol" w:hAnsi="Symbol" w:hint="default"/>
+      </w:rPr>
+    </w:lvl>
+    <w:lvl w:ilvl="7" w:tplc="241A0003" w:tentative="1">
+      <w:start w:val="1"/>
+      <w:numFmt w:val="bullet"/>
+      <w:lvlText w:val="o"/>
+      <w:lvlJc w:val="left"/>
+      <w:pPr>
+        <w:ind w:left="5760" w:hanging="360"/>
+      </w:pPr>
+      <w:rPr>
+        <w:rFonts w:ascii="Courier New" w:hAnsi="Courier New" w:cs="Courier New" w:hint="default"/>
+      </w:rPr>
+    </w:lvl>
+    <w:lvl w:ilvl="8" w:tplc="241A0005" w:tentative="1">
+      <w:start w:val="1"/>
+      <w:numFmt w:val="bullet"/>
+      <w:lvlText w:val=""/>
+      <w:lvlJc w:val="left"/>
+      <w:pPr>
+        <w:ind w:left="6480" w:hanging="360"/>
+      </w:pPr>
+      <w:rPr>
+        <w:rFonts w:ascii="Wingdings" w:hAnsi="Wingdings" w:hint="default"/>
+      </w:rPr>
+    </w:lvl>
+  </w:abstractNum>
+  <w:abstractNum w:abstractNumId="22" w15:restartNumberingAfterBreak="0">
     <w:nsid w:val="445003DE"/>
     <w:multiLevelType w:val="hybridMultilevel"/>
     <w:tmpl w:val="22A80C6E"/>
@@ -2566,7 +3659,7 @@
       </w:rPr>
     </w:lvl>
   </w:abstractNum>
-  <w:abstractNum w:abstractNumId="19" w15:restartNumberingAfterBreak="0">
+  <w:abstractNum w:abstractNumId="23" w15:restartNumberingAfterBreak="0">
     <w:nsid w:val="44EA7909"/>
     <w:multiLevelType w:val="hybridMultilevel"/>
     <w:tmpl w:val="35C2DF6C"/>
@@ -2679,7 +3772,7 @@
       </w:rPr>
     </w:lvl>
   </w:abstractNum>
-  <w:abstractNum w:abstractNumId="20" w15:restartNumberingAfterBreak="0">
+  <w:abstractNum w:abstractNumId="24" w15:restartNumberingAfterBreak="0">
     <w:nsid w:val="484B2CFC"/>
     <w:multiLevelType w:val="hybridMultilevel"/>
     <w:tmpl w:val="E1CC0966"/>
@@ -2792,7 +3885,7 @@
       </w:rPr>
     </w:lvl>
   </w:abstractNum>
-  <w:abstractNum w:abstractNumId="21" w15:restartNumberingAfterBreak="0">
+  <w:abstractNum w:abstractNumId="25" w15:restartNumberingAfterBreak="0">
     <w:nsid w:val="4A6728EE"/>
     <w:multiLevelType w:val="hybridMultilevel"/>
     <w:tmpl w:val="DAC8B4FE"/>
@@ -2878,7 +3971,7 @@
       </w:pPr>
     </w:lvl>
   </w:abstractNum>
-  <w:abstractNum w:abstractNumId="22" w15:restartNumberingAfterBreak="0">
+  <w:abstractNum w:abstractNumId="26" w15:restartNumberingAfterBreak="0">
     <w:nsid w:val="4B3B4BB0"/>
     <w:multiLevelType w:val="hybridMultilevel"/>
     <w:tmpl w:val="E7A40B6E"/>
@@ -2991,7 +4084,7 @@
       </w:rPr>
     </w:lvl>
   </w:abstractNum>
-  <w:abstractNum w:abstractNumId="23" w15:restartNumberingAfterBreak="0">
+  <w:abstractNum w:abstractNumId="27" w15:restartNumberingAfterBreak="0">
     <w:nsid w:val="4BCB7F79"/>
     <w:multiLevelType w:val="hybridMultilevel"/>
     <w:tmpl w:val="1A5235D2"/>
@@ -3104,7 +4197,7 @@
       </w:rPr>
     </w:lvl>
   </w:abstractNum>
-  <w:abstractNum w:abstractNumId="24" w15:restartNumberingAfterBreak="0">
+  <w:abstractNum w:abstractNumId="28" w15:restartNumberingAfterBreak="0">
     <w:nsid w:val="4E987101"/>
     <w:multiLevelType w:val="hybridMultilevel"/>
     <w:tmpl w:val="08CE0C80"/>
@@ -3217,7 +4310,7 @@
       </w:rPr>
     </w:lvl>
   </w:abstractNum>
-  <w:abstractNum w:abstractNumId="25" w15:restartNumberingAfterBreak="0">
+  <w:abstractNum w:abstractNumId="29" w15:restartNumberingAfterBreak="0">
     <w:nsid w:val="500D58BA"/>
     <w:multiLevelType w:val="hybridMultilevel"/>
     <w:tmpl w:val="354E37F8"/>
@@ -3330,7 +4423,7 @@
       </w:rPr>
     </w:lvl>
   </w:abstractNum>
-  <w:abstractNum w:abstractNumId="26" w15:restartNumberingAfterBreak="0">
+  <w:abstractNum w:abstractNumId="30" w15:restartNumberingAfterBreak="0">
     <w:nsid w:val="51CA0BB3"/>
     <w:multiLevelType w:val="hybridMultilevel"/>
     <w:tmpl w:val="EBD28824"/>
@@ -3443,7 +4536,7 @@
       </w:rPr>
     </w:lvl>
   </w:abstractNum>
-  <w:abstractNum w:abstractNumId="27" w15:restartNumberingAfterBreak="0">
+  <w:abstractNum w:abstractNumId="31" w15:restartNumberingAfterBreak="0">
     <w:nsid w:val="5B6E4486"/>
     <w:multiLevelType w:val="hybridMultilevel"/>
     <w:tmpl w:val="1CE25088"/>
@@ -3556,7 +4649,7 @@
       </w:rPr>
     </w:lvl>
   </w:abstractNum>
-  <w:abstractNum w:abstractNumId="28" w15:restartNumberingAfterBreak="0">
+  <w:abstractNum w:abstractNumId="32" w15:restartNumberingAfterBreak="0">
     <w:nsid w:val="5FA21F77"/>
     <w:multiLevelType w:val="hybridMultilevel"/>
     <w:tmpl w:val="B420C554"/>
@@ -3669,7 +4762,7 @@
       </w:rPr>
     </w:lvl>
   </w:abstractNum>
-  <w:abstractNum w:abstractNumId="29" w15:restartNumberingAfterBreak="0">
+  <w:abstractNum w:abstractNumId="33" w15:restartNumberingAfterBreak="0">
     <w:nsid w:val="63FD2158"/>
     <w:multiLevelType w:val="hybridMultilevel"/>
     <w:tmpl w:val="E11C6978"/>
@@ -3782,7 +4875,7 @@
       </w:rPr>
     </w:lvl>
   </w:abstractNum>
-  <w:abstractNum w:abstractNumId="30" w15:restartNumberingAfterBreak="0">
+  <w:abstractNum w:abstractNumId="34" w15:restartNumberingAfterBreak="0">
     <w:nsid w:val="67352F27"/>
     <w:multiLevelType w:val="hybridMultilevel"/>
     <w:tmpl w:val="39B2AFF0"/>
@@ -3895,7 +4988,7 @@
       </w:rPr>
     </w:lvl>
   </w:abstractNum>
-  <w:abstractNum w:abstractNumId="31" w15:restartNumberingAfterBreak="0">
+  <w:abstractNum w:abstractNumId="35" w15:restartNumberingAfterBreak="0">
     <w:nsid w:val="674932EA"/>
     <w:multiLevelType w:val="hybridMultilevel"/>
     <w:tmpl w:val="CE92331E"/>
@@ -4008,7 +5101,7 @@
       </w:rPr>
     </w:lvl>
   </w:abstractNum>
-  <w:abstractNum w:abstractNumId="32" w15:restartNumberingAfterBreak="0">
+  <w:abstractNum w:abstractNumId="36" w15:restartNumberingAfterBreak="0">
     <w:nsid w:val="68570F3F"/>
     <w:multiLevelType w:val="hybridMultilevel"/>
     <w:tmpl w:val="3D3C8CC4"/>
@@ -4121,7 +5214,7 @@
       </w:rPr>
     </w:lvl>
   </w:abstractNum>
-  <w:abstractNum w:abstractNumId="33" w15:restartNumberingAfterBreak="0">
+  <w:abstractNum w:abstractNumId="37" w15:restartNumberingAfterBreak="0">
     <w:nsid w:val="6BF32612"/>
     <w:multiLevelType w:val="hybridMultilevel"/>
     <w:tmpl w:val="561E1C86"/>
@@ -4234,7 +5327,7 @@
       </w:rPr>
     </w:lvl>
   </w:abstractNum>
-  <w:abstractNum w:abstractNumId="34" w15:restartNumberingAfterBreak="0">
+  <w:abstractNum w:abstractNumId="38" w15:restartNumberingAfterBreak="0">
     <w:nsid w:val="6D84261F"/>
     <w:multiLevelType w:val="hybridMultilevel"/>
     <w:tmpl w:val="3CB43B92"/>
@@ -4347,7 +5440,7 @@
       </w:rPr>
     </w:lvl>
   </w:abstractNum>
-  <w:abstractNum w:abstractNumId="35" w15:restartNumberingAfterBreak="0">
+  <w:abstractNum w:abstractNumId="39" w15:restartNumberingAfterBreak="0">
     <w:nsid w:val="6DA2294F"/>
     <w:multiLevelType w:val="hybridMultilevel"/>
     <w:tmpl w:val="0E2E6A0C"/>
@@ -4438,7 +5531,7 @@
       </w:pPr>
     </w:lvl>
   </w:abstractNum>
-  <w:abstractNum w:abstractNumId="36" w15:restartNumberingAfterBreak="0">
+  <w:abstractNum w:abstractNumId="40" w15:restartNumberingAfterBreak="0">
     <w:nsid w:val="6E297D3D"/>
     <w:multiLevelType w:val="hybridMultilevel"/>
     <w:tmpl w:val="B91AA64A"/>
@@ -4524,7 +5617,7 @@
       </w:pPr>
     </w:lvl>
   </w:abstractNum>
-  <w:abstractNum w:abstractNumId="37" w15:restartNumberingAfterBreak="0">
+  <w:abstractNum w:abstractNumId="41" w15:restartNumberingAfterBreak="0">
     <w:nsid w:val="6FE273CB"/>
     <w:multiLevelType w:val="hybridMultilevel"/>
     <w:tmpl w:val="281C2436"/>
@@ -4637,7 +5730,7 @@
       </w:rPr>
     </w:lvl>
   </w:abstractNum>
-  <w:abstractNum w:abstractNumId="38" w15:restartNumberingAfterBreak="0">
+  <w:abstractNum w:abstractNumId="42" w15:restartNumberingAfterBreak="0">
     <w:nsid w:val="74651C0A"/>
     <w:multiLevelType w:val="hybridMultilevel"/>
     <w:tmpl w:val="E182B872"/>
@@ -4750,7 +5843,7 @@
       </w:rPr>
     </w:lvl>
   </w:abstractNum>
-  <w:abstractNum w:abstractNumId="39" w15:restartNumberingAfterBreak="0">
+  <w:abstractNum w:abstractNumId="43" w15:restartNumberingAfterBreak="0">
     <w:nsid w:val="76E8701F"/>
     <w:multiLevelType w:val="hybridMultilevel"/>
     <w:tmpl w:val="45AC5FFE"/>
@@ -4863,7 +5956,7 @@
       </w:rPr>
     </w:lvl>
   </w:abstractNum>
-  <w:abstractNum w:abstractNumId="40" w15:restartNumberingAfterBreak="0">
+  <w:abstractNum w:abstractNumId="44" w15:restartNumberingAfterBreak="0">
     <w:nsid w:val="78053CCE"/>
     <w:multiLevelType w:val="hybridMultilevel"/>
     <w:tmpl w:val="E040AFAA"/>
@@ -4976,7 +6069,7 @@
       </w:rPr>
     </w:lvl>
   </w:abstractNum>
-  <w:abstractNum w:abstractNumId="41" w15:restartNumberingAfterBreak="0">
+  <w:abstractNum w:abstractNumId="45" w15:restartNumberingAfterBreak="0">
     <w:nsid w:val="787F741B"/>
     <w:multiLevelType w:val="hybridMultilevel"/>
     <w:tmpl w:val="254E8024"/>
@@ -5062,7 +6155,7 @@
       </w:pPr>
     </w:lvl>
   </w:abstractNum>
-  <w:abstractNum w:abstractNumId="42" w15:restartNumberingAfterBreak="0">
+  <w:abstractNum w:abstractNumId="46" w15:restartNumberingAfterBreak="0">
     <w:nsid w:val="79F73DFF"/>
     <w:multiLevelType w:val="hybridMultilevel"/>
     <w:tmpl w:val="4FF4BC70"/>
@@ -5175,7 +6268,7 @@
       </w:rPr>
     </w:lvl>
   </w:abstractNum>
-  <w:abstractNum w:abstractNumId="43" w15:restartNumberingAfterBreak="0">
+  <w:abstractNum w:abstractNumId="47" w15:restartNumberingAfterBreak="0">
     <w:nsid w:val="7F60522E"/>
     <w:multiLevelType w:val="hybridMultilevel"/>
     <w:tmpl w:val="CF72002E"/>
@@ -5289,142 +6382,154 @@
     </w:lvl>
   </w:abstractNum>
   <w:num w:numId="1">
+    <w:abstractNumId w:val="34"/>
+  </w:num>
+  <w:num w:numId="2">
+    <w:abstractNumId w:val="19"/>
+  </w:num>
+  <w:num w:numId="3">
+    <w:abstractNumId w:val="24"/>
+  </w:num>
+  <w:num w:numId="4">
+    <w:abstractNumId w:val="1"/>
+  </w:num>
+  <w:num w:numId="5">
+    <w:abstractNumId w:val="4"/>
+  </w:num>
+  <w:num w:numId="6">
+    <w:abstractNumId w:val="44"/>
+  </w:num>
+  <w:num w:numId="7">
+    <w:abstractNumId w:val="36"/>
+  </w:num>
+  <w:num w:numId="8">
+    <w:abstractNumId w:val="32"/>
+  </w:num>
+  <w:num w:numId="9">
+    <w:abstractNumId w:val="5"/>
+  </w:num>
+  <w:num w:numId="10">
+    <w:abstractNumId w:val="31"/>
+  </w:num>
+  <w:num w:numId="11">
+    <w:abstractNumId w:val="12"/>
+  </w:num>
+  <w:num w:numId="12">
+    <w:abstractNumId w:val="25"/>
+  </w:num>
+  <w:num w:numId="13">
+    <w:abstractNumId w:val="45"/>
+  </w:num>
+  <w:num w:numId="14">
+    <w:abstractNumId w:val="17"/>
+  </w:num>
+  <w:num w:numId="15">
+    <w:abstractNumId w:val="27"/>
+  </w:num>
+  <w:num w:numId="16">
+    <w:abstractNumId w:val="40"/>
+  </w:num>
+  <w:num w:numId="17">
+    <w:abstractNumId w:val="22"/>
+  </w:num>
+  <w:num w:numId="18">
+    <w:abstractNumId w:val="47"/>
+  </w:num>
+  <w:num w:numId="19">
+    <w:abstractNumId w:val="42"/>
+  </w:num>
+  <w:num w:numId="20">
+    <w:abstractNumId w:val="41"/>
+  </w:num>
+  <w:num w:numId="21">
+    <w:abstractNumId w:val="29"/>
+  </w:num>
+  <w:num w:numId="22">
+    <w:abstractNumId w:val="8"/>
+  </w:num>
+  <w:num w:numId="23">
+    <w:abstractNumId w:val="26"/>
+  </w:num>
+  <w:num w:numId="24">
+    <w:abstractNumId w:val="2"/>
+  </w:num>
+  <w:num w:numId="25">
+    <w:abstractNumId w:val="46"/>
+  </w:num>
+  <w:num w:numId="26">
     <w:abstractNumId w:val="30"/>
   </w:num>
-  <w:num w:numId="2">
-    <w:abstractNumId w:val="17"/>
+  <w:num w:numId="27">
+    <w:abstractNumId w:val="38"/>
   </w:num>
-  <w:num w:numId="3">
-    <w:abstractNumId w:val="20"/>
+  <w:num w:numId="28">
+    <w:abstractNumId w:val="23"/>
   </w:num>
-  <w:num w:numId="4">
+  <w:num w:numId="29">
+    <w:abstractNumId w:val="7"/>
+  </w:num>
+  <w:num w:numId="30">
+    <w:abstractNumId w:val="6"/>
+  </w:num>
+  <w:num w:numId="31">
+    <w:abstractNumId w:val="13"/>
+  </w:num>
+  <w:num w:numId="32">
+    <w:abstractNumId w:val="28"/>
+  </w:num>
+  <w:num w:numId="33">
+    <w:abstractNumId w:val="16"/>
+  </w:num>
+  <w:num w:numId="34">
+    <w:abstractNumId w:val="35"/>
+  </w:num>
+  <w:num w:numId="35">
+    <w:abstractNumId w:val="39"/>
+  </w:num>
+  <w:num w:numId="36">
+    <w:abstractNumId w:val="43"/>
+  </w:num>
+  <w:num w:numId="37">
+    <w:abstractNumId w:val="11"/>
+  </w:num>
+  <w:num w:numId="38">
+    <w:abstractNumId w:val="18"/>
+  </w:num>
+  <w:num w:numId="39">
+    <w:abstractNumId w:val="9"/>
+  </w:num>
+  <w:num w:numId="40">
+    <w:abstractNumId w:val="10"/>
+  </w:num>
+  <w:num w:numId="41">
+    <w:abstractNumId w:val="3"/>
+  </w:num>
+  <w:num w:numId="42">
+    <w:abstractNumId w:val="14"/>
+  </w:num>
+  <w:num w:numId="43">
+    <w:abstractNumId w:val="33"/>
+  </w:num>
+  <w:num w:numId="44">
+    <w:abstractNumId w:val="37"/>
+  </w:num>
+  <w:num w:numId="45">
     <w:abstractNumId w:val="0"/>
   </w:num>
-  <w:num w:numId="5">
-    <w:abstractNumId w:val="3"/>
-  </w:num>
-  <w:num w:numId="6">
-    <w:abstractNumId w:val="40"/>
-  </w:num>
-  <w:num w:numId="7">
-    <w:abstractNumId w:val="32"/>
-  </w:num>
-  <w:num w:numId="8">
-    <w:abstractNumId w:val="28"/>
-  </w:num>
-  <w:num w:numId="9">
-    <w:abstractNumId w:val="4"/>
-  </w:num>
-  <w:num w:numId="10">
-    <w:abstractNumId w:val="27"/>
-  </w:num>
-  <w:num w:numId="11">
-    <w:abstractNumId w:val="11"/>
-  </w:num>
-  <w:num w:numId="12">
+  <w:num w:numId="46">
     <w:abstractNumId w:val="21"/>
   </w:num>
-  <w:num w:numId="13">
-    <w:abstractNumId w:val="41"/>
-  </w:num>
-  <w:num w:numId="14">
+  <w:num w:numId="47">
     <w:abstractNumId w:val="15"/>
   </w:num>
-  <w:num w:numId="15">
-    <w:abstractNumId w:val="23"/>
-  </w:num>
-  <w:num w:numId="16">
-    <w:abstractNumId w:val="36"/>
-  </w:num>
-  <w:num w:numId="17">
-    <w:abstractNumId w:val="18"/>
-  </w:num>
-  <w:num w:numId="18">
-    <w:abstractNumId w:val="43"/>
-  </w:num>
-  <w:num w:numId="19">
-    <w:abstractNumId w:val="38"/>
-  </w:num>
-  <w:num w:numId="20">
-    <w:abstractNumId w:val="37"/>
-  </w:num>
-  <w:num w:numId="21">
-    <w:abstractNumId w:val="25"/>
-  </w:num>
-  <w:num w:numId="22">
-    <w:abstractNumId w:val="7"/>
-  </w:num>
-  <w:num w:numId="23">
-    <w:abstractNumId w:val="22"/>
-  </w:num>
-  <w:num w:numId="24">
-    <w:abstractNumId w:val="1"/>
-  </w:num>
-  <w:num w:numId="25">
-    <w:abstractNumId w:val="42"/>
-  </w:num>
-  <w:num w:numId="26">
-    <w:abstractNumId w:val="26"/>
-  </w:num>
-  <w:num w:numId="27">
-    <w:abstractNumId w:val="34"/>
-  </w:num>
-  <w:num w:numId="28">
-    <w:abstractNumId w:val="19"/>
-  </w:num>
-  <w:num w:numId="29">
-    <w:abstractNumId w:val="6"/>
-  </w:num>
-  <w:num w:numId="30">
-    <w:abstractNumId w:val="5"/>
-  </w:num>
-  <w:num w:numId="31">
-    <w:abstractNumId w:val="12"/>
-  </w:num>
-  <w:num w:numId="32">
-    <w:abstractNumId w:val="24"/>
-  </w:num>
-  <w:num w:numId="33">
-    <w:abstractNumId w:val="14"/>
-  </w:num>
-  <w:num w:numId="34">
-    <w:abstractNumId w:val="31"/>
-  </w:num>
-  <w:num w:numId="35">
-    <w:abstractNumId w:val="35"/>
-  </w:num>
-  <w:num w:numId="36">
-    <w:abstractNumId w:val="39"/>
-  </w:num>
-  <w:num w:numId="37">
-    <w:abstractNumId w:val="10"/>
-  </w:num>
-  <w:num w:numId="38">
-    <w:abstractNumId w:val="16"/>
-  </w:num>
-  <w:num w:numId="39">
-    <w:abstractNumId w:val="8"/>
-  </w:num>
-  <w:num w:numId="40">
-    <w:abstractNumId w:val="9"/>
-  </w:num>
-  <w:num w:numId="41">
-    <w:abstractNumId w:val="2"/>
-  </w:num>
-  <w:num w:numId="42">
-    <w:abstractNumId w:val="13"/>
-  </w:num>
-  <w:num w:numId="43">
-    <w:abstractNumId w:val="29"/>
-  </w:num>
-  <w:num w:numId="44">
-    <w:abstractNumId w:val="33"/>
+  <w:num w:numId="48">
+    <w:abstractNumId w:val="20"/>
   </w:num>
 </w:numbering>
 </file>
 
 <file path=word/styles.xml><?xml version="1.0" encoding="utf-8"?>
-<w:styles xmlns:mc="http://schemas.openxmlformats.org/markup-compatibility/2006" xmlns:r="http://schemas.openxmlformats.org/officeDocument/2006/relationships" xmlns:w="http://schemas.openxmlformats.org/wordprocessingml/2006/main" xmlns:w14="http://schemas.microsoft.com/office/word/2010/wordml" xmlns:w15="http://schemas.microsoft.com/office/word/2012/wordml" xmlns:w16cid="http://schemas.microsoft.com/office/word/2016/wordml/cid" xmlns:w16se="http://schemas.microsoft.com/office/word/2015/wordml/symex" mc:Ignorable="w14 w15 w16se w16cid">
+<w:styles xmlns:mc="http://schemas.openxmlformats.org/markup-compatibility/2006" xmlns:r="http://schemas.openxmlformats.org/officeDocument/2006/relationships" xmlns:w="http://schemas.openxmlformats.org/wordprocessingml/2006/main" xmlns:w14="http://schemas.microsoft.com/office/word/2010/wordml" xmlns:w15="http://schemas.microsoft.com/office/word/2012/wordml" xmlns:w16cex="http://schemas.microsoft.com/office/word/2018/wordml/cex" xmlns:w16cid="http://schemas.microsoft.com/office/word/2016/wordml/cid" xmlns:w16="http://schemas.microsoft.com/office/word/2018/wordml" xmlns:w16se="http://schemas.microsoft.com/office/word/2015/wordml/symex" mc:Ignorable="w14 w15 w16se w16cid w16 w16cex">
   <w:docDefaults>
     <w:rPrDefault>
       <w:rPr>
@@ -5440,7 +6545,7 @@
       </w:pPr>
     </w:pPrDefault>
   </w:docDefaults>
-  <w:latentStyles w:defLockedState="0" w:defUIPriority="99" w:defSemiHidden="0" w:defUnhideWhenUsed="0" w:defQFormat="0" w:count="377">
+  <w:latentStyles w:defLockedState="0" w:defUIPriority="99" w:defSemiHidden="0" w:defUnhideWhenUsed="0" w:defQFormat="0" w:count="376">
     <w:lsdException w:name="Normal" w:uiPriority="0" w:qFormat="1"/>
     <w:lsdException w:name="heading 1" w:uiPriority="9" w:qFormat="1"/>
     <w:lsdException w:name="heading 2" w:semiHidden="1" w:uiPriority="9" w:unhideWhenUsed="1" w:qFormat="1"/>
@@ -5546,6 +6651,7 @@
     <w:lsdException w:name="HTML Sample" w:semiHidden="1" w:unhideWhenUsed="1"/>
     <w:lsdException w:name="HTML Typewriter" w:semiHidden="1" w:unhideWhenUsed="1"/>
     <w:lsdException w:name="HTML Variable" w:semiHidden="1" w:unhideWhenUsed="1"/>
+    <w:lsdException w:name="Normal Table" w:semiHidden="1" w:unhideWhenUsed="1"/>
     <w:lsdException w:name="annotation subject" w:semiHidden="1" w:unhideWhenUsed="1"/>
     <w:lsdException w:name="No List" w:semiHidden="1" w:unhideWhenUsed="1"/>
     <w:lsdException w:name="Outline List 1" w:semiHidden="1" w:unhideWhenUsed="1"/>
@@ -5592,8 +6698,10 @@
     <w:lsdException w:name="Table Subtle 2" w:semiHidden="1" w:unhideWhenUsed="1"/>
     <w:lsdException w:name="Table Web 1" w:semiHidden="1" w:unhideWhenUsed="1"/>
     <w:lsdException w:name="Table Web 2" w:semiHidden="1" w:unhideWhenUsed="1"/>
+    <w:lsdException w:name="Table Web 3" w:semiHidden="1" w:unhideWhenUsed="1"/>
     <w:lsdException w:name="Balloon Text" w:semiHidden="1" w:unhideWhenUsed="1"/>
     <w:lsdException w:name="Table Grid" w:uiPriority="59"/>
+    <w:lsdException w:name="Table Theme" w:semiHidden="1" w:unhideWhenUsed="1"/>
     <w:lsdException w:name="Placeholder Text" w:semiHidden="1"/>
     <w:lsdException w:name="No Spacing" w:uiPriority="1" w:qFormat="1"/>
     <w:lsdException w:name="Light Shading" w:uiPriority="60"/>
@@ -5814,7 +6922,6 @@
     <w:lsdException w:name="Hashtag" w:semiHidden="1" w:unhideWhenUsed="1"/>
     <w:lsdException w:name="Unresolved Mention" w:semiHidden="1" w:unhideWhenUsed="1"/>
     <w:lsdException w:name="Smart Link" w:semiHidden="1" w:unhideWhenUsed="1"/>
-    <w:lsdException w:name="Smart Link Error" w:semiHidden="1" w:unhideWhenUsed="1"/>
   </w:latentStyles>
   <w:style w:type="paragraph" w:default="1" w:styleId="Normal">
     <w:name w:val="Normal"/>
@@ -5983,7 +7090,6 @@
     <w:basedOn w:val="Normal"/>
     <w:link w:val="HeaderChar"/>
     <w:uiPriority w:val="99"/>
-    <w:semiHidden/>
     <w:unhideWhenUsed/>
     <w:rsid w:val="006650A3"/>
     <w:pPr>
@@ -5999,7 +7105,6 @@
     <w:basedOn w:val="DefaultParagraphFont"/>
     <w:link w:val="Header"/>
     <w:uiPriority w:val="99"/>
-    <w:semiHidden/>
     <w:rsid w:val="006650A3"/>
   </w:style>
   <w:style w:type="paragraph" w:styleId="Footer">

</xml_diff>

<commit_message>
Refactor Attributes & Actions, clean up folder
</commit_message>
<xml_diff>
--- a/10. Worldly Possesions.docx
+++ b/10. Worldly Possesions.docx
@@ -222,13 +222,7 @@
       </w:r>
       <w:proofErr w:type="gramEnd"/>
       <w:r>
-        <w:t xml:space="preserve"> and</w:t>
-      </w:r>
-      <w:r>
-        <w:t xml:space="preserve"> shields</w:t>
-      </w:r>
-      <w:r>
-        <w:t xml:space="preserve"> (their Bulk values are noted next to their specific rules). </w:t>
+        <w:t xml:space="preserve"> and shields (their Bulk values are noted next to their specific rules). </w:t>
       </w:r>
       <w:proofErr w:type="gramStart"/>
       <w:r>
@@ -573,7 +567,7 @@
         <w:jc w:val="both"/>
       </w:pPr>
       <w:r>
-        <w:t>Each character has a Load Level based on his effective Might score and the total bulk of his carried items.</w:t>
+        <w:t>Each character has a Load Level based on his Might score and the total bulk of his carried items.</w:t>
       </w:r>
     </w:p>
     <w:tbl>
@@ -654,7 +648,7 @@
               <w:jc w:val="both"/>
             </w:pPr>
             <w:r>
-              <w:t>[MIG] × 0.5 (rounded down)</w:t>
+              <w:t>MIG × 0.5 (rounded down)</w:t>
             </w:r>
           </w:p>
         </w:tc>
@@ -682,7 +676,7 @@
               <w:jc w:val="both"/>
             </w:pPr>
             <w:r>
-              <w:t xml:space="preserve">[MIG] </w:t>
+              <w:t xml:space="preserve">MIG </w:t>
             </w:r>
           </w:p>
         </w:tc>
@@ -710,7 +704,7 @@
               <w:jc w:val="both"/>
             </w:pPr>
             <w:r>
-              <w:t>[MIG] × 1.5 (rounded down)</w:t>
+              <w:t>MIG × 1.5 (rounded down)</w:t>
             </w:r>
           </w:p>
         </w:tc>
@@ -738,7 +732,7 @@
               <w:jc w:val="both"/>
             </w:pPr>
             <w:r>
-              <w:t>[MIG] × 2</w:t>
+              <w:t>MIG × 2</w:t>
             </w:r>
           </w:p>
         </w:tc>
@@ -789,10 +783,7 @@
         <w:jc w:val="both"/>
       </w:pPr>
       <w:r>
-        <w:t xml:space="preserve">Encumbrance Test Penalty increased by </w:t>
-      </w:r>
-      <w:r>
-        <w:t>2 and speed reduced by 1/3.</w:t>
+        <w:t>Encumbrance Test Penalty increased by 2 and speed reduced by 1/3.</w:t>
       </w:r>
     </w:p>
     <w:p>
@@ -808,13 +799,7 @@
         <w:jc w:val="both"/>
       </w:pPr>
       <w:r>
-        <w:t xml:space="preserve">Encumbrance Test Penalty increased by </w:t>
-      </w:r>
-      <w:r>
-        <w:t>3</w:t>
-      </w:r>
-      <w:r>
-        <w:t xml:space="preserve"> and speed reduced by </w:t>
+        <w:t xml:space="preserve">Encumbrance Test Penalty increased by 3 and speed reduced by </w:t>
       </w:r>
       <w:r>
         <w:t>2</w:t>
@@ -969,6 +954,7 @@
         <w:docPartUnique/>
       </w:docPartObj>
     </w:sdtPr>
+    <w:sdtEndPr/>
     <w:sdtContent>
       <w:sdt>
         <w:sdtPr>
@@ -978,6 +964,7 @@
             <w:docPartUnique/>
           </w:docPartObj>
         </w:sdtPr>
+        <w:sdtEndPr/>
         <w:sdtContent>
           <w:p>
             <w:pPr>

</xml_diff>